<commit_message>
Selection of small areas and determining the redness of pixels
</commit_message>
<xml_diff>
--- a/Documentation.docx
+++ b/Documentation.docx
@@ -72,9 +72,12 @@
           <w:sz w:val="36"/>
           <w:szCs w:val="36"/>
         </w:rPr>
-        <w:t>Image</w:t>
-      </w:r>
-      <w:r>
+        <w:t>Image Processing</w:t>
+      </w:r>
+    </w:p>
+    <w:p>
+      <w:pPr>
+        <w:jc w:val="center"/>
         <w:rPr>
           <w:rFonts w:ascii="Times New Roman" w:hAnsi="Times New Roman" w:cs="Times New Roman"/>
           <w:b/>
@@ -82,19 +85,6 @@
           <w:sz w:val="36"/>
           <w:szCs w:val="36"/>
         </w:rPr>
-        <w:t xml:space="preserve"> Processing</w:t>
-      </w:r>
-    </w:p>
-    <w:p>
-      <w:pPr>
-        <w:jc w:val="center"/>
-        <w:rPr>
-          <w:rFonts w:ascii="Times New Roman" w:hAnsi="Times New Roman" w:cs="Times New Roman"/>
-          <w:b/>
-          <w:bCs/>
-          <w:sz w:val="36"/>
-          <w:szCs w:val="36"/>
-        </w:rPr>
       </w:pPr>
     </w:p>
     <w:p>
@@ -2066,37 +2056,55 @@
           <w:sz w:val="24"/>
           <w:szCs w:val="24"/>
         </w:rPr>
-        <w:t xml:space="preserve">                                         Redness = max </w:t>
-      </w:r>
-      <w:r>
-        <w:rPr>
-          <w:rFonts w:ascii="Times New Roman" w:hAnsi="Times New Roman" w:cs="Times New Roman"/>
-          <w:i/>
-          <w:sz w:val="24"/>
-          <w:szCs w:val="24"/>
-        </w:rPr>
-        <w:t>(0, (2R-(G+B</w:t>
-      </w:r>
-      <w:proofErr w:type="gramStart"/>
-      <w:r>
-        <w:rPr>
-          <w:rFonts w:ascii="Times New Roman" w:hAnsi="Times New Roman" w:cs="Times New Roman"/>
-          <w:i/>
-          <w:sz w:val="24"/>
-          <w:szCs w:val="24"/>
-        </w:rPr>
-        <w:t>)^</w:t>
-      </w:r>
-      <w:proofErr w:type="gramEnd"/>
-      <w:r>
-        <w:rPr>
-          <w:rFonts w:ascii="Times New Roman" w:hAnsi="Times New Roman" w:cs="Times New Roman"/>
-          <w:i/>
-          <w:sz w:val="24"/>
-          <w:szCs w:val="24"/>
-        </w:rPr>
-        <w:t>2)/R)</w:t>
-      </w:r>
+        <w:t xml:space="preserve">                                         Redness = </w:t>
+      </w:r>
+      <w:r>
+        <w:rPr>
+          <w:rFonts w:ascii="Times New Roman" w:hAnsi="Times New Roman" w:cs="Times New Roman"/>
+          <w:i/>
+          <w:sz w:val="24"/>
+          <w:szCs w:val="24"/>
+        </w:rPr>
+        <w:t>(</w:t>
+      </w:r>
+      <w:r>
+        <w:rPr>
+          <w:rFonts w:ascii="Times New Roman" w:hAnsi="Times New Roman" w:cs="Times New Roman"/>
+          <w:i/>
+          <w:sz w:val="24"/>
+          <w:szCs w:val="24"/>
+        </w:rPr>
+        <w:t xml:space="preserve">max </w:t>
+      </w:r>
+      <w:r>
+        <w:rPr>
+          <w:rFonts w:ascii="Times New Roman" w:hAnsi="Times New Roman" w:cs="Times New Roman"/>
+          <w:i/>
+          <w:sz w:val="24"/>
+          <w:szCs w:val="24"/>
+        </w:rPr>
+        <w:t>(0, (2R-(G+B)</w:t>
+      </w:r>
+      <w:r>
+        <w:rPr>
+          <w:rFonts w:ascii="Times New Roman" w:hAnsi="Times New Roman" w:cs="Times New Roman"/>
+          <w:i/>
+          <w:sz w:val="24"/>
+          <w:szCs w:val="24"/>
+        </w:rPr>
+        <w:t>)/R)</w:t>
+      </w:r>
+      <w:r>
+        <w:rPr>
+          <w:rFonts w:ascii="Times New Roman" w:hAnsi="Times New Roman" w:cs="Times New Roman"/>
+          <w:i/>
+          <w:sz w:val="24"/>
+          <w:szCs w:val="24"/>
+        </w:rPr>
+        <w:t>)^2</w:t>
+      </w:r>
+      <w:bookmarkStart w:id="0" w:name="_GoBack"/>
+      <w:bookmarkEnd w:id="0"/>
     </w:p>
     <w:p>
       <w:pPr>
@@ -2496,8 +2504,10 @@
       <w:r>
         <w:rPr>
           <w:rFonts w:ascii="Times New Roman" w:hAnsi="Times New Roman" w:cs="Times New Roman"/>
-          <w:sz w:val="24"/>
-          <w:szCs w:val="24"/>
+          <w:noProof/>
+          <w:sz w:val="24"/>
+          <w:szCs w:val="24"/>
+          <w:lang w:eastAsia="en-GB"/>
         </w:rPr>
         <w:drawing>
           <wp:inline distT="0" distB="0" distL="0" distR="0" wp14:anchorId="389EE4C9" wp14:editId="42BBBF4C">
@@ -2629,23 +2639,7 @@
           <w:sz w:val="24"/>
           <w:szCs w:val="24"/>
         </w:rPr>
-        <w:t xml:space="preserve">  </w:t>
-      </w:r>
-      <w:r>
-        <w:rPr>
-          <w:rFonts w:ascii="Times New Roman" w:hAnsi="Times New Roman" w:cs="Times New Roman"/>
-          <w:sz w:val="24"/>
-          <w:szCs w:val="24"/>
-        </w:rPr>
-        <w:t>2</w:t>
-      </w:r>
-      <w:r>
-        <w:rPr>
-          <w:rFonts w:ascii="Times New Roman" w:hAnsi="Times New Roman" w:cs="Times New Roman"/>
-          <w:sz w:val="24"/>
-          <w:szCs w:val="24"/>
-        </w:rPr>
-        <w:t xml:space="preserve">. </w:t>
+        <w:t xml:space="preserve">  2. </w:t>
       </w:r>
       <w:r>
         <w:rPr>
@@ -3643,8 +3637,6 @@
         </w:rPr>
         <w:t xml:space="preserve"> effectively perform tasks related to detecting and correcting red-eye issues.</w:t>
       </w:r>
-      <w:bookmarkStart w:id="0" w:name="_GoBack"/>
-      <w:bookmarkEnd w:id="0"/>
     </w:p>
     <w:p>
       <w:pPr>
@@ -3954,16 +3946,7 @@
           <w:sz w:val="24"/>
           <w:szCs w:val="24"/>
         </w:rPr>
-        <w:t>Automatic red-eye r</w:t>
-      </w:r>
-      <w:r>
-        <w:rPr>
-          <w:rFonts w:ascii="Times New Roman" w:hAnsi="Times New Roman" w:cs="Times New Roman"/>
-          <w:i/>
-          <w:sz w:val="24"/>
-          <w:szCs w:val="24"/>
-        </w:rPr>
-        <w:t>emoval for digital photography</w:t>
+        <w:t>Automatic red-eye removal for digital photography</w:t>
       </w:r>
       <w:r>
         <w:rPr>

</xml_diff>

<commit_message>
Implementation + documentation + PPT
</commit_message>
<xml_diff>
--- a/Documentation.docx
+++ b/Documentation.docx
@@ -810,7 +810,23 @@
           <w:sz w:val="24"/>
           <w:szCs w:val="24"/>
         </w:rPr>
-        <w:t xml:space="preserve">. Or the </w:t>
+        <w:t xml:space="preserve">. </w:t>
+      </w:r>
+      <w:r>
+        <w:rPr>
+          <w:rFonts w:ascii="Times New Roman" w:hAnsi="Times New Roman" w:cs="Times New Roman"/>
+          <w:sz w:val="24"/>
+          <w:szCs w:val="24"/>
+        </w:rPr>
+        <w:t>The</w:t>
+      </w:r>
+      <w:r>
+        <w:rPr>
+          <w:rFonts w:ascii="Times New Roman" w:hAnsi="Times New Roman" w:cs="Times New Roman"/>
+          <w:sz w:val="24"/>
+          <w:szCs w:val="24"/>
+        </w:rPr>
+        <w:t xml:space="preserve"> </w:t>
       </w:r>
       <w:r>
         <w:rPr>
@@ -835,7 +851,23 @@
           <w:sz w:val="24"/>
           <w:szCs w:val="24"/>
         </w:rPr>
-        <w:t>can be made</w:t>
+        <w:t xml:space="preserve">can </w:t>
+      </w:r>
+      <w:r>
+        <w:rPr>
+          <w:rFonts w:ascii="Times New Roman" w:hAnsi="Times New Roman" w:cs="Times New Roman"/>
+          <w:sz w:val="24"/>
+          <w:szCs w:val="24"/>
+        </w:rPr>
+        <w:t xml:space="preserve">also </w:t>
+      </w:r>
+      <w:r>
+        <w:rPr>
+          <w:rFonts w:ascii="Times New Roman" w:hAnsi="Times New Roman" w:cs="Times New Roman"/>
+          <w:sz w:val="24"/>
+          <w:szCs w:val="24"/>
+        </w:rPr>
+        <w:t>be made</w:t>
       </w:r>
       <w:r>
         <w:rPr>
@@ -877,7 +909,23 @@
           <w:sz w:val="24"/>
           <w:szCs w:val="24"/>
         </w:rPr>
-        <w:t xml:space="preserve"> flash. Camera will consume much power and people feel annoyed when seeing the pre-exposure flash.</w:t>
+        <w:t xml:space="preserve"> flash. </w:t>
+      </w:r>
+      <w:r>
+        <w:rPr>
+          <w:rFonts w:ascii="Times New Roman" w:hAnsi="Times New Roman" w:cs="Times New Roman"/>
+          <w:sz w:val="24"/>
+          <w:szCs w:val="24"/>
+        </w:rPr>
+        <w:t>Unfortunately, c</w:t>
+      </w:r>
+      <w:r>
+        <w:rPr>
+          <w:rFonts w:ascii="Times New Roman" w:hAnsi="Times New Roman" w:cs="Times New Roman"/>
+          <w:sz w:val="24"/>
+          <w:szCs w:val="24"/>
+        </w:rPr>
+        <w:t>amera will consume much power and people feel annoyed when seeing the pre-exposure flash.</w:t>
       </w:r>
     </w:p>
     <w:p>
@@ -1011,42 +1059,23 @@
           <w:sz w:val="24"/>
           <w:szCs w:val="24"/>
         </w:rPr>
-        <w:t xml:space="preserve"> </w:t>
-      </w:r>
-      <w:proofErr w:type="gramStart"/>
-      <w:r>
-        <w:rPr>
-          <w:rFonts w:ascii="Times New Roman" w:hAnsi="Times New Roman" w:cs="Times New Roman"/>
-          <w:sz w:val="24"/>
-          <w:szCs w:val="24"/>
-        </w:rPr>
-        <w:t>algorithms, that</w:t>
-      </w:r>
-      <w:proofErr w:type="gramEnd"/>
-      <w:r>
-        <w:rPr>
-          <w:rFonts w:ascii="Times New Roman" w:hAnsi="Times New Roman" w:cs="Times New Roman"/>
-          <w:sz w:val="24"/>
-          <w:szCs w:val="24"/>
-        </w:rPr>
-        <w:t xml:space="preserve"> have </w:t>
-      </w:r>
-      <w:r>
-        <w:rPr>
-          <w:rFonts w:ascii="Times New Roman" w:hAnsi="Times New Roman" w:cs="Times New Roman"/>
-          <w:i/>
-          <w:sz w:val="24"/>
-          <w:szCs w:val="24"/>
-        </w:rPr>
-        <w:t>poor pupil segmentation</w:t>
-      </w:r>
-      <w:r>
-        <w:rPr>
-          <w:rFonts w:ascii="Times New Roman" w:hAnsi="Times New Roman" w:cs="Times New Roman"/>
-          <w:sz w:val="24"/>
-          <w:szCs w:val="24"/>
-        </w:rPr>
-        <w:t xml:space="preserve"> which leads to unnatural red eye correction</w:t>
+        <w:t xml:space="preserve"> algorithms, that </w:t>
+      </w:r>
+      <w:r>
+        <w:rPr>
+          <w:rFonts w:ascii="Times New Roman" w:hAnsi="Times New Roman" w:cs="Times New Roman"/>
+          <w:sz w:val="24"/>
+          <w:szCs w:val="24"/>
+        </w:rPr>
+        <w:t xml:space="preserve">lead </w:t>
+      </w:r>
+      <w:r>
+        <w:rPr>
+          <w:rFonts w:ascii="Times New Roman" w:hAnsi="Times New Roman" w:cs="Times New Roman"/>
+          <w:sz w:val="24"/>
+          <w:szCs w:val="24"/>
+        </w:rPr>
+        <w:t>to unnatural red eye correction</w:t>
       </w:r>
       <w:r>
         <w:rPr>
@@ -1154,6 +1183,124 @@
           <w:sz w:val="24"/>
           <w:szCs w:val="24"/>
         </w:rPr>
+        <w:t xml:space="preserve"> </w:t>
+      </w:r>
+      <w:r>
+        <w:rPr>
+          <w:rFonts w:ascii="Times New Roman" w:hAnsi="Times New Roman" w:cs="Times New Roman"/>
+          <w:sz w:val="24"/>
+          <w:szCs w:val="24"/>
+        </w:rPr>
+        <w:t>–</w:t>
+      </w:r>
+      <w:r>
+        <w:rPr>
+          <w:rFonts w:ascii="Times New Roman" w:hAnsi="Times New Roman" w:cs="Times New Roman"/>
+          <w:sz w:val="24"/>
+          <w:szCs w:val="24"/>
+        </w:rPr>
+        <w:t xml:space="preserve"> </w:t>
+      </w:r>
+      <w:r>
+        <w:rPr>
+          <w:rFonts w:ascii="Times New Roman" w:hAnsi="Times New Roman" w:cs="Times New Roman"/>
+          <w:sz w:val="24"/>
+          <w:szCs w:val="24"/>
+        </w:rPr>
+        <w:t xml:space="preserve">the best </w:t>
+      </w:r>
+      <w:r>
+        <w:rPr>
+          <w:rFonts w:ascii="Times New Roman" w:hAnsi="Times New Roman" w:cs="Times New Roman"/>
+          <w:sz w:val="24"/>
+          <w:szCs w:val="24"/>
+        </w:rPr>
+        <w:t>approaches</w:t>
+      </w:r>
+      <w:r>
+        <w:rPr>
+          <w:rFonts w:ascii="Times New Roman" w:hAnsi="Times New Roman" w:cs="Times New Roman"/>
+          <w:sz w:val="24"/>
+          <w:szCs w:val="24"/>
+        </w:rPr>
+        <w:t xml:space="preserve"> would be a mixture of both, taking into account both their advantages and their disadvantages.</w:t>
+      </w:r>
+    </w:p>
+    <w:p>
+      <w:pPr>
+        <w:autoSpaceDE w:val="0"/>
+        <w:autoSpaceDN w:val="0"/>
+        <w:adjustRightInd w:val="0"/>
+        <w:spacing w:after="0" w:line="240" w:lineRule="auto"/>
+        <w:jc w:val="both"/>
+        <w:rPr>
+          <w:rFonts w:ascii="Times New Roman" w:hAnsi="Times New Roman" w:cs="Times New Roman"/>
+          <w:sz w:val="24"/>
+          <w:szCs w:val="24"/>
+        </w:rPr>
+      </w:pPr>
+    </w:p>
+    <w:p>
+      <w:pPr>
+        <w:autoSpaceDE w:val="0"/>
+        <w:autoSpaceDN w:val="0"/>
+        <w:adjustRightInd w:val="0"/>
+        <w:spacing w:after="0" w:line="240" w:lineRule="auto"/>
+        <w:jc w:val="both"/>
+        <w:rPr>
+          <w:rFonts w:ascii="Times New Roman" w:hAnsi="Times New Roman" w:cs="Times New Roman"/>
+          <w:sz w:val="24"/>
+          <w:szCs w:val="24"/>
+        </w:rPr>
+      </w:pPr>
+      <w:r>
+        <w:rPr>
+          <w:rFonts w:ascii="Times New Roman" w:hAnsi="Times New Roman" w:cs="Times New Roman"/>
+          <w:sz w:val="24"/>
+          <w:szCs w:val="24"/>
+        </w:rPr>
+        <w:t xml:space="preserve">  </w:t>
+      </w:r>
+      <w:r>
+        <w:rPr>
+          <w:rFonts w:ascii="Times New Roman" w:hAnsi="Times New Roman" w:cs="Times New Roman"/>
+          <w:sz w:val="24"/>
+          <w:szCs w:val="24"/>
+        </w:rPr>
+        <w:t xml:space="preserve">In general, red-eye removal algorithms are composed of two parts: </w:t>
+      </w:r>
+      <w:r>
+        <w:rPr>
+          <w:rFonts w:ascii="Times New Roman" w:hAnsi="Times New Roman" w:cs="Times New Roman"/>
+          <w:sz w:val="24"/>
+          <w:szCs w:val="24"/>
+          <w:u w:val="single"/>
+        </w:rPr>
+        <w:t>red-eye detection</w:t>
+      </w:r>
+      <w:r>
+        <w:rPr>
+          <w:rFonts w:ascii="Times New Roman" w:hAnsi="Times New Roman" w:cs="Times New Roman"/>
+          <w:sz w:val="24"/>
+          <w:szCs w:val="24"/>
+        </w:rPr>
+        <w:t xml:space="preserve"> and </w:t>
+      </w:r>
+      <w:r>
+        <w:rPr>
+          <w:rFonts w:ascii="Times New Roman" w:hAnsi="Times New Roman" w:cs="Times New Roman"/>
+          <w:sz w:val="24"/>
+          <w:szCs w:val="24"/>
+          <w:u w:val="single"/>
+        </w:rPr>
+        <w:t>red-eye correction</w:t>
+      </w:r>
+      <w:r>
+        <w:rPr>
+          <w:rFonts w:ascii="Times New Roman" w:hAnsi="Times New Roman" w:cs="Times New Roman"/>
+          <w:sz w:val="24"/>
+          <w:szCs w:val="24"/>
+        </w:rPr>
         <w:t>.</w:t>
       </w:r>
     </w:p>
@@ -1190,103 +1337,47 @@
           <w:sz w:val="24"/>
           <w:szCs w:val="24"/>
         </w:rPr>
+        <w:t xml:space="preserve">  1. </w:t>
+      </w:r>
+      <w:r>
+        <w:rPr>
+          <w:rFonts w:ascii="Times New Roman" w:hAnsi="Times New Roman" w:cs="Times New Roman"/>
+          <w:i/>
+          <w:sz w:val="24"/>
+          <w:szCs w:val="24"/>
+        </w:rPr>
+        <w:t>Red eye detection</w:t>
+      </w:r>
+      <w:r>
+        <w:rPr>
+          <w:rFonts w:ascii="Times New Roman" w:hAnsi="Times New Roman" w:cs="Times New Roman"/>
+          <w:sz w:val="24"/>
+          <w:szCs w:val="24"/>
+        </w:rPr>
+        <w:t xml:space="preserve">: </w:t>
+      </w:r>
+    </w:p>
+    <w:p>
+      <w:pPr>
+        <w:autoSpaceDE w:val="0"/>
+        <w:autoSpaceDN w:val="0"/>
+        <w:adjustRightInd w:val="0"/>
+        <w:spacing w:after="0" w:line="240" w:lineRule="auto"/>
+        <w:jc w:val="both"/>
+        <w:rPr>
+          <w:rFonts w:ascii="Times New Roman" w:hAnsi="Times New Roman" w:cs="Times New Roman"/>
+          <w:sz w:val="24"/>
+          <w:szCs w:val="24"/>
+        </w:rPr>
+      </w:pPr>
+      <w:r>
+        <w:rPr>
+          <w:rFonts w:ascii="Times New Roman" w:hAnsi="Times New Roman" w:cs="Times New Roman"/>
+          <w:sz w:val="24"/>
+          <w:szCs w:val="24"/>
+        </w:rPr>
         <w:t xml:space="preserve">  </w:t>
       </w:r>
-      <w:r>
-        <w:rPr>
-          <w:rFonts w:ascii="Times New Roman" w:hAnsi="Times New Roman" w:cs="Times New Roman"/>
-          <w:sz w:val="24"/>
-          <w:szCs w:val="24"/>
-        </w:rPr>
-        <w:t xml:space="preserve">In general, red-eye removal algorithms are composed of two parts: </w:t>
-      </w:r>
-      <w:r>
-        <w:rPr>
-          <w:rFonts w:ascii="Times New Roman" w:hAnsi="Times New Roman" w:cs="Times New Roman"/>
-          <w:sz w:val="24"/>
-          <w:szCs w:val="24"/>
-          <w:u w:val="single"/>
-        </w:rPr>
-        <w:t>red-eye detection</w:t>
-      </w:r>
-      <w:r>
-        <w:rPr>
-          <w:rFonts w:ascii="Times New Roman" w:hAnsi="Times New Roman" w:cs="Times New Roman"/>
-          <w:sz w:val="24"/>
-          <w:szCs w:val="24"/>
-        </w:rPr>
-        <w:t xml:space="preserve"> and </w:t>
-      </w:r>
-      <w:r>
-        <w:rPr>
-          <w:rFonts w:ascii="Times New Roman" w:hAnsi="Times New Roman" w:cs="Times New Roman"/>
-          <w:sz w:val="24"/>
-          <w:szCs w:val="24"/>
-          <w:u w:val="single"/>
-        </w:rPr>
-        <w:t>red-eye correction</w:t>
-      </w:r>
-      <w:r>
-        <w:rPr>
-          <w:rFonts w:ascii="Times New Roman" w:hAnsi="Times New Roman" w:cs="Times New Roman"/>
-          <w:sz w:val="24"/>
-          <w:szCs w:val="24"/>
-        </w:rPr>
-        <w:t>.</w:t>
-      </w:r>
-    </w:p>
-    <w:p>
-      <w:pPr>
-        <w:autoSpaceDE w:val="0"/>
-        <w:autoSpaceDN w:val="0"/>
-        <w:adjustRightInd w:val="0"/>
-        <w:spacing w:after="0" w:line="240" w:lineRule="auto"/>
-        <w:jc w:val="both"/>
-        <w:rPr>
-          <w:rFonts w:ascii="Times New Roman" w:hAnsi="Times New Roman" w:cs="Times New Roman"/>
-          <w:sz w:val="24"/>
-          <w:szCs w:val="24"/>
-        </w:rPr>
-      </w:pPr>
-    </w:p>
-    <w:p>
-      <w:pPr>
-        <w:autoSpaceDE w:val="0"/>
-        <w:autoSpaceDN w:val="0"/>
-        <w:adjustRightInd w:val="0"/>
-        <w:spacing w:after="0" w:line="240" w:lineRule="auto"/>
-        <w:jc w:val="both"/>
-        <w:rPr>
-          <w:rFonts w:ascii="Times New Roman" w:hAnsi="Times New Roman" w:cs="Times New Roman"/>
-          <w:sz w:val="24"/>
-          <w:szCs w:val="24"/>
-        </w:rPr>
-      </w:pPr>
-      <w:r>
-        <w:rPr>
-          <w:rFonts w:ascii="Times New Roman" w:hAnsi="Times New Roman" w:cs="Times New Roman"/>
-          <w:sz w:val="24"/>
-          <w:szCs w:val="24"/>
-        </w:rPr>
-        <w:t xml:space="preserve">  1. </w:t>
-      </w:r>
-      <w:r>
-        <w:rPr>
-          <w:rFonts w:ascii="Times New Roman" w:hAnsi="Times New Roman" w:cs="Times New Roman"/>
-          <w:i/>
-          <w:sz w:val="24"/>
-          <w:szCs w:val="24"/>
-        </w:rPr>
-        <w:t>Red eye detection</w:t>
-      </w:r>
-      <w:r>
-        <w:rPr>
-          <w:rFonts w:ascii="Times New Roman" w:hAnsi="Times New Roman" w:cs="Times New Roman"/>
-          <w:sz w:val="24"/>
-          <w:szCs w:val="24"/>
-        </w:rPr>
-        <w:t xml:space="preserve">: </w:t>
-      </w:r>
     </w:p>
     <w:p>
       <w:pPr>
@@ -1309,6 +1400,88 @@
         </w:rPr>
         <w:t xml:space="preserve">  </w:t>
       </w:r>
+      <w:r>
+        <w:rPr>
+          <w:rFonts w:ascii="Times New Roman" w:hAnsi="Times New Roman" w:cs="Times New Roman"/>
+          <w:sz w:val="24"/>
+          <w:szCs w:val="24"/>
+        </w:rPr>
+        <w:t xml:space="preserve">Red eye detection strategies can be broadly divided into </w:t>
+      </w:r>
+      <w:r>
+        <w:rPr>
+          <w:rFonts w:ascii="Times New Roman" w:hAnsi="Times New Roman" w:cs="Times New Roman"/>
+          <w:sz w:val="24"/>
+          <w:szCs w:val="24"/>
+        </w:rPr>
+        <w:t>more classes. One of them assumes that</w:t>
+      </w:r>
+      <w:r>
+        <w:rPr>
+          <w:rFonts w:ascii="Times New Roman" w:hAnsi="Times New Roman" w:cs="Times New Roman"/>
+          <w:sz w:val="24"/>
+          <w:szCs w:val="24"/>
+        </w:rPr>
+        <w:t xml:space="preserve"> </w:t>
+      </w:r>
+      <w:r>
+        <w:rPr>
+          <w:rFonts w:ascii="Times New Roman" w:hAnsi="Times New Roman" w:cs="Times New Roman"/>
+          <w:i/>
+          <w:sz w:val="24"/>
+          <w:szCs w:val="24"/>
+        </w:rPr>
+        <w:t>candidate eye regions</w:t>
+      </w:r>
+      <w:r>
+        <w:rPr>
+          <w:rFonts w:ascii="Times New Roman" w:hAnsi="Times New Roman" w:cs="Times New Roman"/>
+          <w:sz w:val="24"/>
+          <w:szCs w:val="24"/>
+        </w:rPr>
+        <w:t xml:space="preserve"> are somehow </w:t>
+      </w:r>
+      <w:r>
+        <w:rPr>
+          <w:rFonts w:ascii="Times New Roman" w:hAnsi="Times New Roman" w:cs="Times New Roman"/>
+          <w:i/>
+          <w:sz w:val="24"/>
+          <w:szCs w:val="24"/>
+        </w:rPr>
+        <w:t>identiﬁed</w:t>
+      </w:r>
+      <w:r>
+        <w:rPr>
+          <w:rFonts w:ascii="Times New Roman" w:hAnsi="Times New Roman" w:cs="Times New Roman"/>
+          <w:sz w:val="24"/>
+          <w:szCs w:val="24"/>
+        </w:rPr>
+        <w:t>, either manually or automatically.</w:t>
+      </w:r>
+      <w:r>
+        <w:rPr>
+          <w:rFonts w:ascii="Times New Roman" w:hAnsi="Times New Roman" w:cs="Times New Roman"/>
+          <w:sz w:val="24"/>
+          <w:szCs w:val="24"/>
+        </w:rPr>
+        <w:t xml:space="preserve"> In my solution, it is assumed there is a rectangle selection of t</w:t>
+      </w:r>
+      <w:r>
+        <w:rPr>
+          <w:rFonts w:ascii="Times New Roman" w:hAnsi="Times New Roman" w:cs="Times New Roman"/>
+          <w:sz w:val="24"/>
+          <w:szCs w:val="24"/>
+        </w:rPr>
+        <w:t xml:space="preserve">he area on the image where the </w:t>
+      </w:r>
+      <w:r>
+        <w:rPr>
+          <w:rFonts w:ascii="Times New Roman" w:hAnsi="Times New Roman" w:cs="Times New Roman"/>
+          <w:sz w:val="24"/>
+          <w:szCs w:val="24"/>
+        </w:rPr>
+        <w:t>eyes are placed.</w:t>
+      </w:r>
     </w:p>
     <w:p>
       <w:pPr>
@@ -1331,88 +1504,6 @@
         </w:rPr>
         <w:t xml:space="preserve">  </w:t>
       </w:r>
-      <w:r>
-        <w:rPr>
-          <w:rFonts w:ascii="Times New Roman" w:hAnsi="Times New Roman" w:cs="Times New Roman"/>
-          <w:sz w:val="24"/>
-          <w:szCs w:val="24"/>
-        </w:rPr>
-        <w:t xml:space="preserve">Red eye detection strategies can be broadly divided into </w:t>
-      </w:r>
-      <w:r>
-        <w:rPr>
-          <w:rFonts w:ascii="Times New Roman" w:hAnsi="Times New Roman" w:cs="Times New Roman"/>
-          <w:sz w:val="24"/>
-          <w:szCs w:val="24"/>
-        </w:rPr>
-        <w:t>more classes. One of them assumes that</w:t>
-      </w:r>
-      <w:r>
-        <w:rPr>
-          <w:rFonts w:ascii="Times New Roman" w:hAnsi="Times New Roman" w:cs="Times New Roman"/>
-          <w:sz w:val="24"/>
-          <w:szCs w:val="24"/>
-        </w:rPr>
-        <w:t xml:space="preserve"> </w:t>
-      </w:r>
-      <w:r>
-        <w:rPr>
-          <w:rFonts w:ascii="Times New Roman" w:hAnsi="Times New Roman" w:cs="Times New Roman"/>
-          <w:i/>
-          <w:sz w:val="24"/>
-          <w:szCs w:val="24"/>
-        </w:rPr>
-        <w:t>candidate eye regions</w:t>
-      </w:r>
-      <w:r>
-        <w:rPr>
-          <w:rFonts w:ascii="Times New Roman" w:hAnsi="Times New Roman" w:cs="Times New Roman"/>
-          <w:sz w:val="24"/>
-          <w:szCs w:val="24"/>
-        </w:rPr>
-        <w:t xml:space="preserve"> are somehow </w:t>
-      </w:r>
-      <w:r>
-        <w:rPr>
-          <w:rFonts w:ascii="Times New Roman" w:hAnsi="Times New Roman" w:cs="Times New Roman"/>
-          <w:i/>
-          <w:sz w:val="24"/>
-          <w:szCs w:val="24"/>
-        </w:rPr>
-        <w:t>identiﬁed</w:t>
-      </w:r>
-      <w:r>
-        <w:rPr>
-          <w:rFonts w:ascii="Times New Roman" w:hAnsi="Times New Roman" w:cs="Times New Roman"/>
-          <w:sz w:val="24"/>
-          <w:szCs w:val="24"/>
-        </w:rPr>
-        <w:t>, either manually or automatically.</w:t>
-      </w:r>
-      <w:r>
-        <w:rPr>
-          <w:rFonts w:ascii="Times New Roman" w:hAnsi="Times New Roman" w:cs="Times New Roman"/>
-          <w:sz w:val="24"/>
-          <w:szCs w:val="24"/>
-        </w:rPr>
-        <w:t xml:space="preserve"> In my solution, it is assumed there is a rectangle selection of t</w:t>
-      </w:r>
-      <w:r>
-        <w:rPr>
-          <w:rFonts w:ascii="Times New Roman" w:hAnsi="Times New Roman" w:cs="Times New Roman"/>
-          <w:sz w:val="24"/>
-          <w:szCs w:val="24"/>
-        </w:rPr>
-        <w:t xml:space="preserve">he area on the image where the </w:t>
-      </w:r>
-      <w:r>
-        <w:rPr>
-          <w:rFonts w:ascii="Times New Roman" w:hAnsi="Times New Roman" w:cs="Times New Roman"/>
-          <w:sz w:val="24"/>
-          <w:szCs w:val="24"/>
-        </w:rPr>
-        <w:t>eyes are placed.</w:t>
-      </w:r>
     </w:p>
     <w:p>
       <w:pPr>
@@ -1435,28 +1526,6 @@
         </w:rPr>
         <w:t xml:space="preserve">  </w:t>
       </w:r>
-    </w:p>
-    <w:p>
-      <w:pPr>
-        <w:autoSpaceDE w:val="0"/>
-        <w:autoSpaceDN w:val="0"/>
-        <w:adjustRightInd w:val="0"/>
-        <w:spacing w:after="0" w:line="240" w:lineRule="auto"/>
-        <w:jc w:val="both"/>
-        <w:rPr>
-          <w:rFonts w:ascii="Times New Roman" w:hAnsi="Times New Roman" w:cs="Times New Roman"/>
-          <w:sz w:val="24"/>
-          <w:szCs w:val="24"/>
-        </w:rPr>
-      </w:pPr>
-      <w:r>
-        <w:rPr>
-          <w:rFonts w:ascii="Times New Roman" w:hAnsi="Times New Roman" w:cs="Times New Roman"/>
-          <w:sz w:val="24"/>
-          <w:szCs w:val="24"/>
-        </w:rPr>
-        <w:t xml:space="preserve">  </w:t>
-      </w:r>
       <w:r>
         <w:rPr>
           <w:rFonts w:ascii="Times New Roman" w:hAnsi="Times New Roman" w:cs="Times New Roman"/>
@@ -1471,25 +1540,23 @@
           <w:sz w:val="24"/>
           <w:szCs w:val="24"/>
         </w:rPr>
-        <w:t xml:space="preserve">n most approaches the </w:t>
-      </w:r>
-      <w:proofErr w:type="spellStart"/>
-      <w:r>
-        <w:rPr>
-          <w:rFonts w:ascii="Times New Roman" w:hAnsi="Times New Roman" w:cs="Times New Roman"/>
-          <w:sz w:val="24"/>
-          <w:szCs w:val="24"/>
-        </w:rPr>
-        <w:t>color</w:t>
-      </w:r>
-      <w:proofErr w:type="spellEnd"/>
-      <w:r>
-        <w:rPr>
-          <w:rFonts w:ascii="Times New Roman" w:hAnsi="Times New Roman" w:cs="Times New Roman"/>
-          <w:sz w:val="24"/>
-          <w:szCs w:val="24"/>
-        </w:rPr>
-        <w:t xml:space="preserve"> portion of the image, the candidate to contain a pupil, is</w:t>
+        <w:t>n most approaches the colo</w:t>
+      </w:r>
+      <w:r>
+        <w:rPr>
+          <w:rFonts w:ascii="Times New Roman" w:hAnsi="Times New Roman" w:cs="Times New Roman"/>
+          <w:sz w:val="24"/>
+          <w:szCs w:val="24"/>
+        </w:rPr>
+        <w:t>u</w:t>
+      </w:r>
+      <w:r>
+        <w:rPr>
+          <w:rFonts w:ascii="Times New Roman" w:hAnsi="Times New Roman" w:cs="Times New Roman"/>
+          <w:sz w:val="24"/>
+          <w:szCs w:val="24"/>
+        </w:rPr>
+        <w:t>r portion of the image, the candidate to contain a pupil, is</w:t>
       </w:r>
       <w:r>
         <w:rPr>
@@ -1507,7 +1574,6 @@
         </w:rPr>
         <w:t xml:space="preserve">converted into a new image. It is typically a </w:t>
       </w:r>
-      <w:proofErr w:type="spellStart"/>
       <w:r>
         <w:rPr>
           <w:rFonts w:ascii="Times New Roman" w:hAnsi="Times New Roman" w:cs="Times New Roman"/>
@@ -1517,15 +1583,14 @@
         </w:rPr>
         <w:t>gray</w:t>
       </w:r>
-      <w:proofErr w:type="spellEnd"/>
-      <w:r>
-        <w:rPr>
-          <w:rFonts w:ascii="Times New Roman" w:hAnsi="Times New Roman" w:cs="Times New Roman"/>
-          <w:i/>
-          <w:sz w:val="24"/>
-          <w:szCs w:val="24"/>
-        </w:rPr>
-        <w:t xml:space="preserve"> scale</w:t>
+      <w:r>
+        <w:rPr>
+          <w:rFonts w:ascii="Times New Roman" w:hAnsi="Times New Roman" w:cs="Times New Roman"/>
+          <w:i/>
+          <w:sz w:val="24"/>
+          <w:szCs w:val="24"/>
+        </w:rPr>
+        <w:t>scale</w:t>
       </w:r>
       <w:r>
         <w:rPr>
@@ -1919,15 +1984,31 @@
           <w:sz w:val="24"/>
           <w:szCs w:val="24"/>
         </w:rPr>
-        <w:t>t</w:t>
-      </w:r>
-      <w:r>
-        <w:rPr>
-          <w:rFonts w:ascii="Times New Roman" w:hAnsi="Times New Roman" w:cs="Times New Roman"/>
-          <w:sz w:val="24"/>
-          <w:szCs w:val="24"/>
-        </w:rPr>
-        <w:t>he algorithm develop</w:t>
+        <w:t>another</w:t>
+      </w:r>
+      <w:r>
+        <w:rPr>
+          <w:rFonts w:ascii="Times New Roman" w:hAnsi="Times New Roman" w:cs="Times New Roman"/>
+          <w:sz w:val="24"/>
+          <w:szCs w:val="24"/>
+        </w:rPr>
+        <w:t xml:space="preserve"> algorithm</w:t>
+      </w:r>
+      <w:r>
+        <w:rPr>
+          <w:rFonts w:ascii="Times New Roman" w:hAnsi="Times New Roman" w:cs="Times New Roman"/>
+          <w:sz w:val="24"/>
+          <w:szCs w:val="24"/>
+        </w:rPr>
+        <w:t>,</w:t>
+      </w:r>
+      <w:r>
+        <w:rPr>
+          <w:rFonts w:ascii="Times New Roman" w:hAnsi="Times New Roman" w:cs="Times New Roman"/>
+          <w:sz w:val="24"/>
+          <w:szCs w:val="24"/>
+        </w:rPr>
+        <w:t xml:space="preserve"> develop</w:t>
       </w:r>
       <w:r>
         <w:rPr>
@@ -2477,18 +2558,24 @@
           <w:sz w:val="24"/>
           <w:szCs w:val="24"/>
         </w:rPr>
-        <w:t xml:space="preserve"> and are big </w:t>
-      </w:r>
-      <w:proofErr w:type="spellStart"/>
-      <w:r>
-        <w:rPr>
-          <w:rFonts w:ascii="Times New Roman" w:hAnsi="Times New Roman" w:cs="Times New Roman"/>
-          <w:sz w:val="24"/>
-          <w:szCs w:val="24"/>
-        </w:rPr>
-        <w:t>enoguh</w:t>
-      </w:r>
-      <w:proofErr w:type="spellEnd"/>
+        <w:t xml:space="preserve"> and are big eno</w:t>
+      </w:r>
+      <w:r>
+        <w:rPr>
+          <w:rFonts w:ascii="Times New Roman" w:hAnsi="Times New Roman" w:cs="Times New Roman"/>
+          <w:sz w:val="24"/>
+          <w:szCs w:val="24"/>
+        </w:rPr>
+        <w:t>ug</w:t>
+      </w:r>
+      <w:r>
+        <w:rPr>
+          <w:rFonts w:ascii="Times New Roman" w:hAnsi="Times New Roman" w:cs="Times New Roman"/>
+          <w:sz w:val="24"/>
+          <w:szCs w:val="24"/>
+        </w:rPr>
+        <w:t>h</w:t>
+      </w:r>
       <w:r>
         <w:rPr>
           <w:rFonts w:ascii="Times New Roman" w:hAnsi="Times New Roman" w:cs="Times New Roman"/>
@@ -4180,7 +4267,23 @@
           <w:sz w:val="24"/>
           <w:szCs w:val="24"/>
         </w:rPr>
-        <w:t xml:space="preserve"> I choose to use in developing this project consists of 10 images containing instance of red-eye occurrences in humans. </w:t>
+        <w:t xml:space="preserve"> I choose to use in develo</w:t>
+      </w:r>
+      <w:r>
+        <w:rPr>
+          <w:rFonts w:ascii="Times New Roman" w:hAnsi="Times New Roman" w:cs="Times New Roman"/>
+          <w:sz w:val="24"/>
+          <w:szCs w:val="24"/>
+        </w:rPr>
+        <w:t>ping this project consists of 16</w:t>
+      </w:r>
+      <w:r>
+        <w:rPr>
+          <w:rFonts w:ascii="Times New Roman" w:hAnsi="Times New Roman" w:cs="Times New Roman"/>
+          <w:sz w:val="24"/>
+          <w:szCs w:val="24"/>
+        </w:rPr>
+        <w:t xml:space="preserve"> images containing instance of red-eye occurrences in humans. </w:t>
       </w:r>
       <w:r>
         <w:rPr>
@@ -4475,8 +4578,10 @@
         <w:rPr>
           <w:rFonts w:ascii="Times New Roman" w:hAnsi="Times New Roman" w:cs="Times New Roman"/>
           <w:b/>
+          <w:noProof/>
           <w:sz w:val="36"/>
           <w:szCs w:val="36"/>
+          <w:lang w:eastAsia="en-GB"/>
         </w:rPr>
         <w:drawing>
           <wp:inline distT="0" distB="0" distL="0" distR="0" wp14:anchorId="4236E233" wp14:editId="1988DE79">
@@ -4818,16 +4923,7 @@
           <w:sz w:val="24"/>
           <w:szCs w:val="24"/>
         </w:rPr>
-        <w:t>(0, (2R-(G+B))/R))^2</w:t>
-      </w:r>
-      <w:r>
-        <w:rPr>
-          <w:rFonts w:ascii="Times New Roman" w:hAnsi="Times New Roman" w:cs="Times New Roman"/>
-          <w:i/>
-          <w:sz w:val="24"/>
-          <w:szCs w:val="24"/>
-        </w:rPr>
-        <w:t xml:space="preserve">, </w:t>
+        <w:t xml:space="preserve">(0, (2R-(G+B))/R))^2, </w:t>
       </w:r>
       <w:r>
         <w:rPr>
@@ -4955,27 +5051,25 @@
           <w:sz w:val="24"/>
           <w:szCs w:val="24"/>
         </w:rPr>
-        <w:t xml:space="preserve">4 </w:t>
-      </w:r>
-      <w:proofErr w:type="spellStart"/>
-      <w:r>
-        <w:rPr>
-          <w:rFonts w:ascii="Times New Roman" w:hAnsi="Times New Roman" w:cs="Times New Roman"/>
-          <w:i/>
-          <w:sz w:val="24"/>
-          <w:szCs w:val="24"/>
-        </w:rPr>
-        <w:t>neighbors</w:t>
-      </w:r>
-      <w:proofErr w:type="spellEnd"/>
-      <w:r>
-        <w:rPr>
-          <w:rFonts w:ascii="Times New Roman" w:hAnsi="Times New Roman" w:cs="Times New Roman"/>
-          <w:i/>
-          <w:sz w:val="24"/>
-          <w:szCs w:val="24"/>
-        </w:rPr>
-        <w:t>-structuring element</w:t>
+        <w:t>4 neighbo</w:t>
+      </w:r>
+      <w:r>
+        <w:rPr>
+          <w:rFonts w:ascii="Times New Roman" w:hAnsi="Times New Roman" w:cs="Times New Roman"/>
+          <w:i/>
+          <w:sz w:val="24"/>
+          <w:szCs w:val="24"/>
+        </w:rPr>
+        <w:t>u</w:t>
+      </w:r>
+      <w:r>
+        <w:rPr>
+          <w:rFonts w:ascii="Times New Roman" w:hAnsi="Times New Roman" w:cs="Times New Roman"/>
+          <w:i/>
+          <w:sz w:val="24"/>
+          <w:szCs w:val="24"/>
+        </w:rPr>
+        <w:t>rs-structuring element</w:t>
       </w:r>
       <w:r>
         <w:rPr>
@@ -5304,15 +5398,7 @@
           <w:sz w:val="24"/>
           <w:szCs w:val="24"/>
         </w:rPr>
-        <w:t>)^</w:t>
-      </w:r>
-      <w:r>
-        <w:rPr>
-          <w:rFonts w:ascii="Times New Roman" w:hAnsi="Times New Roman" w:cs="Times New Roman"/>
-          <w:sz w:val="24"/>
-          <w:szCs w:val="24"/>
-        </w:rPr>
-        <w:t xml:space="preserve">2 = </w:t>
+        <w:t xml:space="preserve">)^2 = </w:t>
       </w:r>
       <w:r>
         <w:rPr>
@@ -5328,23 +5414,7 @@
           <w:sz w:val="24"/>
           <w:szCs w:val="24"/>
         </w:rPr>
-        <w:t xml:space="preserve">^2. </w:t>
-      </w:r>
-      <w:r>
-        <w:rPr>
-          <w:rFonts w:ascii="Times New Roman" w:hAnsi="Times New Roman" w:cs="Times New Roman"/>
-          <w:sz w:val="24"/>
-          <w:szCs w:val="24"/>
-        </w:rPr>
-        <w:t>Using the basics of trigonometry and a given radius, any point o</w:t>
-      </w:r>
-      <w:r>
-        <w:rPr>
-          <w:rFonts w:ascii="Times New Roman" w:hAnsi="Times New Roman" w:cs="Times New Roman"/>
-          <w:sz w:val="24"/>
-          <w:szCs w:val="24"/>
-        </w:rPr>
-        <w:t>n a circle can be calculated by:</w:t>
+        <w:t>^2. Using the basics of trigonometry and a given radius, any point on a circle can be calculated by:</w:t>
       </w:r>
     </w:p>
     <w:p>
@@ -6556,16 +6626,7 @@
           <w:sz w:val="24"/>
           <w:szCs w:val="24"/>
         </w:rPr>
-        <w:t>1</w:t>
-      </w:r>
-      <w:r>
-        <w:rPr>
-          <w:rFonts w:ascii="Times New Roman" w:hAnsi="Times New Roman" w:cs="Times New Roman"/>
-          <w:i/>
-          <w:sz w:val="24"/>
-          <w:szCs w:val="24"/>
-        </w:rPr>
-        <w:t>5</w:t>
+        <w:t>15</w:t>
       </w:r>
       <w:r>
         <w:rPr>
@@ -6612,16 +6673,7 @@
           <w:sz w:val="24"/>
           <w:szCs w:val="24"/>
         </w:rPr>
-        <w:t>1</w:t>
-      </w:r>
-      <w:r>
-        <w:rPr>
-          <w:rFonts w:ascii="Times New Roman" w:hAnsi="Times New Roman" w:cs="Times New Roman"/>
-          <w:i/>
-          <w:sz w:val="24"/>
-          <w:szCs w:val="24"/>
-        </w:rPr>
-        <w:t>6</w:t>
+        <w:t>16</w:t>
       </w:r>
       <w:r>
         <w:rPr>
@@ -9720,33 +9772,15 @@
           <w:sz w:val="24"/>
           <w:szCs w:val="24"/>
         </w:rPr>
-        <w:t xml:space="preserve"> can be </w:t>
-      </w:r>
-      <w:proofErr w:type="gramStart"/>
-      <w:r>
-        <w:rPr>
-          <w:rFonts w:ascii="Times New Roman" w:hAnsi="Times New Roman" w:cs="Times New Roman"/>
-          <w:sz w:val="24"/>
-          <w:szCs w:val="24"/>
-        </w:rPr>
-        <w:t>det</w:t>
-      </w:r>
-      <w:r>
-        <w:rPr>
-          <w:rFonts w:ascii="Times New Roman" w:hAnsi="Times New Roman" w:cs="Times New Roman"/>
-          <w:sz w:val="24"/>
-          <w:szCs w:val="24"/>
-        </w:rPr>
-        <w:t>ected</w:t>
-      </w:r>
-      <w:proofErr w:type="gramEnd"/>
-      <w:r>
-        <w:rPr>
-          <w:rFonts w:ascii="Times New Roman" w:hAnsi="Times New Roman" w:cs="Times New Roman"/>
-          <w:sz w:val="24"/>
-          <w:szCs w:val="24"/>
-        </w:rPr>
-        <w:t xml:space="preserve"> </w:t>
+        <w:t xml:space="preserve"> can be det</w:t>
+      </w:r>
+      <w:r>
+        <w:rPr>
+          <w:rFonts w:ascii="Times New Roman" w:hAnsi="Times New Roman" w:cs="Times New Roman"/>
+          <w:sz w:val="24"/>
+          <w:szCs w:val="24"/>
+        </w:rPr>
+        <w:t xml:space="preserve">ected </w:t>
       </w:r>
       <w:r>
         <w:rPr>
@@ -9922,7 +9956,23 @@
           <w:sz w:val="24"/>
           <w:szCs w:val="24"/>
         </w:rPr>
-        <w:t xml:space="preserve"> of the selected area are selected as the red eyes.</w:t>
+        <w:t xml:space="preserve"> of the selected area are </w:t>
+      </w:r>
+      <w:r>
+        <w:rPr>
+          <w:rFonts w:ascii="Times New Roman" w:hAnsi="Times New Roman" w:cs="Times New Roman"/>
+          <w:sz w:val="24"/>
+          <w:szCs w:val="24"/>
+        </w:rPr>
+        <w:t>chosen</w:t>
+      </w:r>
+      <w:r>
+        <w:rPr>
+          <w:rFonts w:ascii="Times New Roman" w:hAnsi="Times New Roman" w:cs="Times New Roman"/>
+          <w:sz w:val="24"/>
+          <w:szCs w:val="24"/>
+        </w:rPr>
+        <w:t xml:space="preserve"> as the red eyes.</w:t>
       </w:r>
     </w:p>
     <w:p>
@@ -10225,7 +10275,6 @@
           <w:sz w:val="24"/>
           <w:szCs w:val="24"/>
         </w:rPr>
-        <w:lastRenderedPageBreak/>
         <w:t xml:space="preserve">                               </w:t>
       </w:r>
       <w:proofErr w:type="spellStart"/>
@@ -10727,34 +10776,51 @@
         </w:rPr>
         <w:t>) = value of point/255 (value of white)</w:t>
       </w:r>
-      <w:bookmarkStart w:id="0" w:name="_GoBack"/>
-      <w:bookmarkEnd w:id="0"/>
-    </w:p>
-    <w:p>
-      <w:pPr>
-        <w:rPr>
-          <w:rFonts w:ascii="Times New Roman" w:hAnsi="Times New Roman" w:cs="Times New Roman"/>
-          <w:i/>
-          <w:sz w:val="24"/>
-          <w:szCs w:val="24"/>
-        </w:rPr>
-      </w:pPr>
-      <w:r>
-        <w:rPr>
-          <w:rFonts w:ascii="Times New Roman" w:hAnsi="Times New Roman" w:cs="Times New Roman"/>
-          <w:i/>
-          <w:sz w:val="24"/>
-          <w:szCs w:val="24"/>
-        </w:rPr>
-        <w:br w:type="page"/>
-      </w:r>
-    </w:p>
-    <w:p>
-      <w:pPr>
-        <w:autoSpaceDE w:val="0"/>
-        <w:autoSpaceDN w:val="0"/>
-        <w:adjustRightInd w:val="0"/>
-        <w:spacing w:after="0" w:line="240" w:lineRule="auto"/>
+    </w:p>
+    <w:p>
+      <w:pPr>
+        <w:autoSpaceDE w:val="0"/>
+        <w:autoSpaceDN w:val="0"/>
+        <w:adjustRightInd w:val="0"/>
+        <w:spacing w:after="0" w:line="240" w:lineRule="auto"/>
+        <w:jc w:val="both"/>
+        <w:rPr>
+          <w:rFonts w:ascii="Times New Roman" w:hAnsi="Times New Roman" w:cs="Times New Roman"/>
+          <w:sz w:val="24"/>
+          <w:szCs w:val="24"/>
+        </w:rPr>
+      </w:pPr>
+    </w:p>
+    <w:p>
+      <w:pPr>
+        <w:autoSpaceDE w:val="0"/>
+        <w:autoSpaceDN w:val="0"/>
+        <w:adjustRightInd w:val="0"/>
+        <w:spacing w:after="0" w:line="240" w:lineRule="auto"/>
+        <w:jc w:val="both"/>
+        <w:rPr>
+          <w:rFonts w:ascii="Times New Roman" w:hAnsi="Times New Roman" w:cs="Times New Roman"/>
+          <w:sz w:val="24"/>
+          <w:szCs w:val="24"/>
+        </w:rPr>
+      </w:pPr>
+    </w:p>
+    <w:p>
+      <w:pPr>
+        <w:autoSpaceDE w:val="0"/>
+        <w:autoSpaceDN w:val="0"/>
+        <w:adjustRightInd w:val="0"/>
+        <w:spacing w:after="0" w:line="240" w:lineRule="auto"/>
+        <w:jc w:val="both"/>
+        <w:rPr>
+          <w:rFonts w:ascii="Times New Roman" w:hAnsi="Times New Roman" w:cs="Times New Roman"/>
+          <w:sz w:val="24"/>
+          <w:szCs w:val="24"/>
+        </w:rPr>
+      </w:pPr>
+    </w:p>
+    <w:p>
+      <w:pPr>
         <w:jc w:val="center"/>
         <w:rPr>
           <w:rFonts w:ascii="Times New Roman" w:hAnsi="Times New Roman" w:cs="Times New Roman"/>
@@ -10770,7 +10836,2354 @@
           <w:sz w:val="36"/>
           <w:szCs w:val="36"/>
         </w:rPr>
+        <w:t>4. Experiments</w:t>
+      </w:r>
+    </w:p>
+    <w:p>
+      <w:pPr>
+        <w:jc w:val="both"/>
+        <w:rPr>
+          <w:rFonts w:ascii="Times New Roman" w:hAnsi="Times New Roman" w:cs="Times New Roman"/>
+          <w:sz w:val="16"/>
+          <w:szCs w:val="16"/>
+        </w:rPr>
+      </w:pPr>
+      <w:r>
+        <w:rPr>
+          <w:rFonts w:ascii="Times New Roman" w:hAnsi="Times New Roman" w:cs="Times New Roman"/>
+          <w:sz w:val="24"/>
+          <w:szCs w:val="24"/>
+        </w:rPr>
+        <w:t xml:space="preserve">  </w:t>
+      </w:r>
+    </w:p>
+    <w:p>
+      <w:pPr>
+        <w:jc w:val="both"/>
+        <w:rPr>
+          <w:rFonts w:ascii="Times New Roman" w:hAnsi="Times New Roman" w:cs="Times New Roman"/>
+          <w:sz w:val="24"/>
+          <w:szCs w:val="24"/>
+        </w:rPr>
+      </w:pPr>
+      <w:r>
+        <w:rPr>
+          <w:rFonts w:ascii="Times New Roman" w:hAnsi="Times New Roman" w:cs="Times New Roman"/>
+          <w:sz w:val="24"/>
+          <w:szCs w:val="24"/>
+        </w:rPr>
+        <w:t xml:space="preserve">  On the </w:t>
+      </w:r>
+      <w:r>
+        <w:rPr>
+          <w:rFonts w:ascii="Times New Roman" w:hAnsi="Times New Roman" w:cs="Times New Roman"/>
+          <w:sz w:val="24"/>
+          <w:szCs w:val="24"/>
+        </w:rPr>
+        <w:t xml:space="preserve">16 images from my dataset, </w:t>
+      </w:r>
+      <w:r>
+        <w:rPr>
+          <w:rFonts w:ascii="Times New Roman" w:hAnsi="Times New Roman" w:cs="Times New Roman"/>
+          <w:sz w:val="24"/>
+          <w:szCs w:val="24"/>
+        </w:rPr>
+        <w:t xml:space="preserve">the algorithm of red eye detection works well on 15 of the inputs if I correctly select the region </w:t>
+      </w:r>
+      <w:r>
+        <w:rPr>
+          <w:rFonts w:ascii="Times New Roman" w:hAnsi="Times New Roman" w:cs="Times New Roman"/>
+          <w:sz w:val="24"/>
+          <w:szCs w:val="24"/>
+        </w:rPr>
+        <w:t>of interest: the 16</w:t>
+      </w:r>
+      <w:r>
+        <w:rPr>
+          <w:rFonts w:ascii="Times New Roman" w:hAnsi="Times New Roman" w:cs="Times New Roman"/>
+          <w:sz w:val="24"/>
+          <w:szCs w:val="24"/>
+          <w:vertAlign w:val="superscript"/>
+        </w:rPr>
+        <w:t>th</w:t>
+      </w:r>
+      <w:r>
+        <w:rPr>
+          <w:rFonts w:ascii="Times New Roman" w:hAnsi="Times New Roman" w:cs="Times New Roman"/>
+          <w:sz w:val="24"/>
+          <w:szCs w:val="24"/>
+        </w:rPr>
+        <w:t xml:space="preserve"> image is very small and the form of the eyes is way too irregular. </w:t>
+      </w:r>
+      <w:r>
+        <w:rPr>
+          <w:rFonts w:ascii="Times New Roman" w:hAnsi="Times New Roman" w:cs="Times New Roman"/>
+          <w:sz w:val="24"/>
+          <w:szCs w:val="24"/>
+        </w:rPr>
+        <w:t>The correct selection of the area would have the eyes in the centre part</w:t>
+      </w:r>
+      <w:r>
+        <w:rPr>
+          <w:rFonts w:ascii="Times New Roman" w:hAnsi="Times New Roman" w:cs="Times New Roman"/>
+          <w:sz w:val="24"/>
+          <w:szCs w:val="24"/>
+        </w:rPr>
+        <w:t xml:space="preserve"> – a limitation of my implementation is the possibility of detecting other objects as red eyes if the eyes are not in</w:t>
+      </w:r>
+      <w:r>
+        <w:rPr>
+          <w:rFonts w:ascii="Times New Roman" w:hAnsi="Times New Roman" w:cs="Times New Roman"/>
+          <w:sz w:val="24"/>
+          <w:szCs w:val="24"/>
+        </w:rPr>
+        <w:t xml:space="preserve"> the middle of</w:t>
+      </w:r>
+      <w:r>
+        <w:rPr>
+          <w:rFonts w:ascii="Times New Roman" w:hAnsi="Times New Roman" w:cs="Times New Roman"/>
+          <w:sz w:val="24"/>
+          <w:szCs w:val="24"/>
+        </w:rPr>
+        <w:t xml:space="preserve"> the chosen area</w:t>
+      </w:r>
+      <w:r>
+        <w:rPr>
+          <w:rFonts w:ascii="Times New Roman" w:hAnsi="Times New Roman" w:cs="Times New Roman"/>
+          <w:sz w:val="24"/>
+          <w:szCs w:val="24"/>
+        </w:rPr>
+        <w:t>.</w:t>
+      </w:r>
+      <w:r>
+        <w:rPr>
+          <w:rFonts w:ascii="Times New Roman" w:hAnsi="Times New Roman" w:cs="Times New Roman"/>
+          <w:sz w:val="24"/>
+          <w:szCs w:val="24"/>
+        </w:rPr>
+        <w:t xml:space="preserve"> </w:t>
+      </w:r>
+      <w:r>
+        <w:rPr>
+          <w:rFonts w:ascii="Times New Roman" w:hAnsi="Times New Roman" w:cs="Times New Roman"/>
+          <w:sz w:val="24"/>
+          <w:szCs w:val="24"/>
+        </w:rPr>
+        <w:t>The red eye correction works well for 13 of the 15 correctly detected red eyes, the 2 exception having the pupils of not-uniform colour.</w:t>
+      </w:r>
+      <w:r>
+        <w:rPr>
+          <w:rFonts w:ascii="Times New Roman" w:hAnsi="Times New Roman" w:cs="Times New Roman"/>
+          <w:sz w:val="24"/>
+          <w:szCs w:val="24"/>
+        </w:rPr>
+        <w:t xml:space="preserve"> In addition, the example doesn’t detect and correct anything on the example with non-red eyes.</w:t>
+      </w:r>
+    </w:p>
+    <w:p>
+      <w:pPr>
+        <w:jc w:val="both"/>
+        <w:rPr>
+          <w:rFonts w:ascii="Times New Roman" w:hAnsi="Times New Roman" w:cs="Times New Roman"/>
+          <w:sz w:val="24"/>
+          <w:szCs w:val="24"/>
+        </w:rPr>
+      </w:pPr>
+    </w:p>
+    <w:p>
+      <w:pPr>
+        <w:jc w:val="both"/>
+        <w:rPr>
+          <w:rFonts w:ascii="Times New Roman" w:hAnsi="Times New Roman" w:cs="Times New Roman"/>
+          <w:sz w:val="24"/>
+          <w:szCs w:val="24"/>
+        </w:rPr>
+      </w:pPr>
+      <w:r>
+        <w:rPr>
+          <w:rFonts w:ascii="Times New Roman" w:hAnsi="Times New Roman" w:cs="Times New Roman"/>
+          <w:sz w:val="24"/>
+          <w:szCs w:val="24"/>
+        </w:rPr>
+        <w:t xml:space="preserve">  Because the images are of different sizes, with eyes of different sizes and imply different situations (position of the eyes, the colour</w:t>
+      </w:r>
+      <w:r>
+        <w:rPr>
+          <w:rFonts w:ascii="Times New Roman" w:hAnsi="Times New Roman" w:cs="Times New Roman"/>
+          <w:sz w:val="24"/>
+          <w:szCs w:val="24"/>
+        </w:rPr>
+        <w:t>s</w:t>
+      </w:r>
+      <w:r>
+        <w:rPr>
+          <w:rFonts w:ascii="Times New Roman" w:hAnsi="Times New Roman" w:cs="Times New Roman"/>
+          <w:sz w:val="24"/>
+          <w:szCs w:val="24"/>
+        </w:rPr>
+        <w:t xml:space="preserve"> of backgrounds, the quality of the image</w:t>
+      </w:r>
+      <w:r>
+        <w:rPr>
+          <w:rFonts w:ascii="Times New Roman" w:hAnsi="Times New Roman" w:cs="Times New Roman"/>
+          <w:sz w:val="24"/>
+          <w:szCs w:val="24"/>
+        </w:rPr>
+        <w:t>s</w:t>
+      </w:r>
+      <w:r>
+        <w:rPr>
+          <w:rFonts w:ascii="Times New Roman" w:hAnsi="Times New Roman" w:cs="Times New Roman"/>
+          <w:sz w:val="24"/>
+          <w:szCs w:val="24"/>
+        </w:rPr>
+        <w:t>), I had to take into account the following:</w:t>
+      </w:r>
+    </w:p>
+    <w:p>
+      <w:pPr>
+        <w:jc w:val="both"/>
+        <w:rPr>
+          <w:rFonts w:ascii="Times New Roman" w:hAnsi="Times New Roman" w:cs="Times New Roman"/>
+          <w:sz w:val="24"/>
+          <w:szCs w:val="24"/>
+        </w:rPr>
+      </w:pPr>
+      <w:r>
+        <w:rPr>
+          <w:rFonts w:ascii="Times New Roman" w:hAnsi="Times New Roman" w:cs="Times New Roman"/>
+          <w:sz w:val="24"/>
+          <w:szCs w:val="24"/>
+        </w:rPr>
+        <w:t xml:space="preserve">  1. </w:t>
+      </w:r>
+      <w:proofErr w:type="gramStart"/>
+      <w:r>
+        <w:rPr>
+          <w:rFonts w:ascii="Times New Roman" w:hAnsi="Times New Roman" w:cs="Times New Roman"/>
+          <w:sz w:val="24"/>
+          <w:szCs w:val="24"/>
+          <w:u w:val="single"/>
+        </w:rPr>
+        <w:t>challenge</w:t>
+      </w:r>
+      <w:proofErr w:type="gramEnd"/>
+      <w:r>
+        <w:rPr>
+          <w:rFonts w:ascii="Times New Roman" w:hAnsi="Times New Roman" w:cs="Times New Roman"/>
+          <w:sz w:val="24"/>
+          <w:szCs w:val="24"/>
+        </w:rPr>
+        <w:t xml:space="preserve">: irregular form of the eyes -&gt; </w:t>
+      </w:r>
+      <w:r>
+        <w:rPr>
+          <w:rFonts w:ascii="Times New Roman" w:hAnsi="Times New Roman" w:cs="Times New Roman"/>
+          <w:sz w:val="24"/>
+          <w:szCs w:val="24"/>
+          <w:u w:val="single"/>
+        </w:rPr>
+        <w:t>solution</w:t>
+      </w:r>
+      <w:r>
+        <w:rPr>
+          <w:rFonts w:ascii="Times New Roman" w:hAnsi="Times New Roman" w:cs="Times New Roman"/>
+          <w:sz w:val="24"/>
+          <w:szCs w:val="24"/>
+        </w:rPr>
+        <w:t xml:space="preserve">: </w:t>
+      </w:r>
+      <w:r>
+        <w:rPr>
+          <w:rFonts w:ascii="Times New Roman" w:hAnsi="Times New Roman" w:cs="Times New Roman"/>
+          <w:sz w:val="24"/>
+          <w:szCs w:val="24"/>
+        </w:rPr>
+        <w:t>dilation in order to improve the shape</w:t>
+      </w:r>
+    </w:p>
+    <w:p>
+      <w:pPr>
+        <w:jc w:val="both"/>
+        <w:rPr>
+          <w:rFonts w:ascii="Times New Roman" w:hAnsi="Times New Roman" w:cs="Times New Roman"/>
+          <w:sz w:val="24"/>
+          <w:szCs w:val="24"/>
+        </w:rPr>
+      </w:pPr>
+      <w:r>
+        <w:rPr>
+          <w:rFonts w:ascii="Times New Roman" w:hAnsi="Times New Roman" w:cs="Times New Roman"/>
+          <w:sz w:val="24"/>
+          <w:szCs w:val="24"/>
+        </w:rPr>
+        <w:t xml:space="preserve">  2. </w:t>
+      </w:r>
+      <w:r>
+        <w:rPr>
+          <w:rFonts w:ascii="Times New Roman" w:hAnsi="Times New Roman" w:cs="Times New Roman"/>
+          <w:sz w:val="24"/>
+          <w:szCs w:val="24"/>
+          <w:u w:val="single"/>
+        </w:rPr>
+        <w:t>challenge</w:t>
+      </w:r>
+      <w:r>
+        <w:rPr>
+          <w:rFonts w:ascii="Times New Roman" w:hAnsi="Times New Roman" w:cs="Times New Roman"/>
+          <w:sz w:val="24"/>
+          <w:szCs w:val="24"/>
+        </w:rPr>
+        <w:t xml:space="preserve">: </w:t>
+      </w:r>
+      <w:r>
+        <w:rPr>
+          <w:rFonts w:ascii="Times New Roman" w:hAnsi="Times New Roman" w:cs="Times New Roman"/>
+          <w:sz w:val="24"/>
+          <w:szCs w:val="24"/>
+        </w:rPr>
+        <w:t xml:space="preserve">detecting red round objects as red eyes -&gt; </w:t>
+      </w:r>
+      <w:r>
+        <w:rPr>
+          <w:rFonts w:ascii="Times New Roman" w:hAnsi="Times New Roman" w:cs="Times New Roman"/>
+          <w:sz w:val="24"/>
+          <w:szCs w:val="24"/>
+          <w:u w:val="single"/>
+        </w:rPr>
+        <w:t>solution</w:t>
+      </w:r>
+      <w:r>
+        <w:rPr>
+          <w:rFonts w:ascii="Times New Roman" w:hAnsi="Times New Roman" w:cs="Times New Roman"/>
+          <w:sz w:val="24"/>
+          <w:szCs w:val="24"/>
+          <w:u w:val="single"/>
+        </w:rPr>
+        <w:t>:</w:t>
+      </w:r>
+      <w:r>
+        <w:rPr>
+          <w:rFonts w:ascii="Times New Roman" w:hAnsi="Times New Roman" w:cs="Times New Roman"/>
+          <w:sz w:val="24"/>
+          <w:szCs w:val="24"/>
+        </w:rPr>
+        <w:t xml:space="preserve"> </w:t>
+      </w:r>
+      <w:r>
+        <w:rPr>
+          <w:rFonts w:ascii="Times New Roman" w:hAnsi="Times New Roman" w:cs="Times New Roman"/>
+          <w:sz w:val="24"/>
+          <w:szCs w:val="24"/>
+        </w:rPr>
+        <w:t>eyes are in the middle region of a face and a</w:t>
+      </w:r>
+      <w:r>
+        <w:rPr>
+          <w:rFonts w:ascii="Times New Roman" w:hAnsi="Times New Roman" w:cs="Times New Roman"/>
+          <w:sz w:val="24"/>
+          <w:szCs w:val="24"/>
+        </w:rPr>
+        <w:t xml:space="preserve"> user is prone to select</w:t>
+      </w:r>
+      <w:r>
+        <w:rPr>
+          <w:rFonts w:ascii="Times New Roman" w:hAnsi="Times New Roman" w:cs="Times New Roman"/>
+          <w:sz w:val="24"/>
+          <w:szCs w:val="24"/>
+        </w:rPr>
+        <w:t xml:space="preserve"> the face as region of interest =&gt; select the closest two red circles to the middle of the selected area as red eyes</w:t>
+      </w:r>
+    </w:p>
+    <w:p>
+      <w:pPr>
+        <w:jc w:val="both"/>
+        <w:rPr>
+          <w:rFonts w:ascii="Times New Roman" w:hAnsi="Times New Roman" w:cs="Times New Roman"/>
+          <w:sz w:val="24"/>
+          <w:szCs w:val="24"/>
+        </w:rPr>
+      </w:pPr>
+      <w:r>
+        <w:rPr>
+          <w:rFonts w:ascii="Times New Roman" w:hAnsi="Times New Roman" w:cs="Times New Roman"/>
+          <w:sz w:val="24"/>
+          <w:szCs w:val="24"/>
+        </w:rPr>
+        <w:t xml:space="preserve">  3. </w:t>
+      </w:r>
+      <w:proofErr w:type="gramStart"/>
+      <w:r>
+        <w:rPr>
+          <w:rFonts w:ascii="Times New Roman" w:hAnsi="Times New Roman" w:cs="Times New Roman"/>
+          <w:sz w:val="24"/>
+          <w:szCs w:val="24"/>
+          <w:u w:val="single"/>
+        </w:rPr>
+        <w:t>challenge</w:t>
+      </w:r>
+      <w:proofErr w:type="gramEnd"/>
+      <w:r>
+        <w:rPr>
+          <w:rFonts w:ascii="Times New Roman" w:hAnsi="Times New Roman" w:cs="Times New Roman"/>
+          <w:sz w:val="24"/>
+          <w:szCs w:val="24"/>
+        </w:rPr>
+        <w:t xml:space="preserve">: </w:t>
+      </w:r>
+      <w:r>
+        <w:rPr>
+          <w:rFonts w:ascii="Times New Roman" w:hAnsi="Times New Roman" w:cs="Times New Roman"/>
+          <w:sz w:val="24"/>
+          <w:szCs w:val="24"/>
+        </w:rPr>
+        <w:t>images have different sizes -&gt; the parameters for Hough circle algorithm (range of considered radii, voting threshold) are determined in function of the size of the original image</w:t>
+      </w:r>
+    </w:p>
+    <w:p>
+      <w:pPr>
+        <w:jc w:val="both"/>
+        <w:rPr>
+          <w:rFonts w:ascii="Times New Roman" w:hAnsi="Times New Roman" w:cs="Times New Roman"/>
+          <w:sz w:val="24"/>
+          <w:szCs w:val="24"/>
+        </w:rPr>
+      </w:pPr>
+      <w:r>
+        <w:rPr>
+          <w:rFonts w:ascii="Times New Roman" w:hAnsi="Times New Roman" w:cs="Times New Roman"/>
+          <w:sz w:val="24"/>
+          <w:szCs w:val="24"/>
+        </w:rPr>
+        <w:t xml:space="preserve"> </w:t>
+      </w:r>
+      <w:r>
+        <w:rPr>
+          <w:rFonts w:ascii="Times New Roman" w:hAnsi="Times New Roman" w:cs="Times New Roman"/>
+          <w:sz w:val="24"/>
+          <w:szCs w:val="24"/>
+        </w:rPr>
+        <w:t xml:space="preserve"> </w:t>
+      </w:r>
+      <w:r>
+        <w:rPr>
+          <w:rFonts w:ascii="Times New Roman" w:hAnsi="Times New Roman" w:cs="Times New Roman"/>
+          <w:sz w:val="24"/>
+          <w:szCs w:val="24"/>
+        </w:rPr>
+        <w:t xml:space="preserve">4. </w:t>
+      </w:r>
+      <w:proofErr w:type="gramStart"/>
+      <w:r>
+        <w:rPr>
+          <w:rFonts w:ascii="Times New Roman" w:hAnsi="Times New Roman" w:cs="Times New Roman"/>
+          <w:sz w:val="24"/>
+          <w:szCs w:val="24"/>
+          <w:u w:val="single"/>
+        </w:rPr>
+        <w:t>challenge</w:t>
+      </w:r>
+      <w:proofErr w:type="gramEnd"/>
+      <w:r>
+        <w:rPr>
+          <w:rFonts w:ascii="Times New Roman" w:hAnsi="Times New Roman" w:cs="Times New Roman"/>
+          <w:sz w:val="24"/>
+          <w:szCs w:val="24"/>
+        </w:rPr>
+        <w:t xml:space="preserve">: </w:t>
+      </w:r>
+      <w:r>
+        <w:rPr>
+          <w:rFonts w:ascii="Times New Roman" w:hAnsi="Times New Roman" w:cs="Times New Roman"/>
+          <w:sz w:val="24"/>
+          <w:szCs w:val="24"/>
+        </w:rPr>
+        <w:t xml:space="preserve">not the entire surface of the red eye is detected -&gt; </w:t>
+      </w:r>
+      <w:r>
+        <w:rPr>
+          <w:rFonts w:ascii="Times New Roman" w:hAnsi="Times New Roman" w:cs="Times New Roman"/>
+          <w:sz w:val="24"/>
+          <w:szCs w:val="24"/>
+          <w:u w:val="single"/>
+        </w:rPr>
+        <w:t>solution</w:t>
+      </w:r>
+      <w:r>
+        <w:rPr>
+          <w:rFonts w:ascii="Times New Roman" w:hAnsi="Times New Roman" w:cs="Times New Roman"/>
+          <w:sz w:val="24"/>
+          <w:szCs w:val="24"/>
+        </w:rPr>
+        <w:t xml:space="preserve">: </w:t>
+      </w:r>
+      <w:r>
+        <w:rPr>
+          <w:rFonts w:ascii="Times New Roman" w:hAnsi="Times New Roman" w:cs="Times New Roman"/>
+          <w:sz w:val="24"/>
+          <w:szCs w:val="24"/>
+        </w:rPr>
+        <w:t>consider an additional border of some pixels in red eye correction</w:t>
+      </w:r>
+    </w:p>
+    <w:p>
+      <w:pPr>
+        <w:jc w:val="both"/>
+        <w:rPr>
+          <w:rFonts w:ascii="Times New Roman" w:hAnsi="Times New Roman" w:cs="Times New Roman"/>
+          <w:sz w:val="24"/>
+          <w:szCs w:val="24"/>
+        </w:rPr>
+      </w:pPr>
+      <w:r>
+        <w:rPr>
+          <w:rFonts w:ascii="Times New Roman" w:hAnsi="Times New Roman" w:cs="Times New Roman"/>
+          <w:sz w:val="24"/>
+          <w:szCs w:val="24"/>
+        </w:rPr>
+        <w:t xml:space="preserve">  5. </w:t>
+      </w:r>
+      <w:proofErr w:type="gramStart"/>
+      <w:r>
+        <w:rPr>
+          <w:rFonts w:ascii="Times New Roman" w:hAnsi="Times New Roman" w:cs="Times New Roman"/>
+          <w:sz w:val="24"/>
+          <w:szCs w:val="24"/>
+          <w:u w:val="single"/>
+        </w:rPr>
+        <w:t>challenge</w:t>
+      </w:r>
+      <w:proofErr w:type="gramEnd"/>
+      <w:r>
+        <w:rPr>
+          <w:rFonts w:ascii="Times New Roman" w:hAnsi="Times New Roman" w:cs="Times New Roman"/>
+          <w:sz w:val="24"/>
+          <w:szCs w:val="24"/>
+        </w:rPr>
+        <w:t xml:space="preserve">: if the radius of the red eye is too small, considering the solution above, some not-red-eye regions may also be accidentally corrected -&gt; </w:t>
+      </w:r>
+      <w:r>
+        <w:rPr>
+          <w:rFonts w:ascii="Times New Roman" w:hAnsi="Times New Roman" w:cs="Times New Roman"/>
+          <w:sz w:val="24"/>
+          <w:szCs w:val="24"/>
+          <w:u w:val="single"/>
+        </w:rPr>
+        <w:t>solution</w:t>
+      </w:r>
+      <w:r>
+        <w:rPr>
+          <w:rFonts w:ascii="Times New Roman" w:hAnsi="Times New Roman" w:cs="Times New Roman"/>
+          <w:sz w:val="24"/>
+          <w:szCs w:val="24"/>
+        </w:rPr>
+        <w:t xml:space="preserve">: </w:t>
+      </w:r>
+      <w:r>
+        <w:rPr>
+          <w:rFonts w:ascii="Times New Roman" w:hAnsi="Times New Roman" w:cs="Times New Roman"/>
+          <w:sz w:val="24"/>
+          <w:szCs w:val="24"/>
+        </w:rPr>
+        <w:t>the width of the additional border to be determined based on the radius of the detected red eye</w:t>
+      </w:r>
+    </w:p>
+    <w:p>
+      <w:pPr>
+        <w:jc w:val="center"/>
+        <w:rPr>
+          <w:rFonts w:ascii="Times New Roman" w:hAnsi="Times New Roman" w:cs="Times New Roman"/>
+          <w:sz w:val="24"/>
+          <w:szCs w:val="24"/>
+        </w:rPr>
+      </w:pPr>
+    </w:p>
+    <w:p>
+      <w:pPr>
+        <w:jc w:val="both"/>
+        <w:rPr>
+          <w:rFonts w:ascii="Times New Roman" w:hAnsi="Times New Roman" w:cs="Times New Roman"/>
+          <w:sz w:val="24"/>
+          <w:szCs w:val="24"/>
+        </w:rPr>
+      </w:pPr>
+    </w:p>
+    <w:p>
+      <w:pPr>
+        <w:jc w:val="both"/>
+        <w:rPr>
+          <w:rFonts w:ascii="Times New Roman" w:hAnsi="Times New Roman" w:cs="Times New Roman"/>
+          <w:sz w:val="24"/>
+          <w:szCs w:val="24"/>
+        </w:rPr>
+      </w:pPr>
+      <w:r>
+        <w:rPr>
+          <w:rFonts w:ascii="Times New Roman" w:hAnsi="Times New Roman" w:cs="Times New Roman"/>
+          <w:sz w:val="24"/>
+          <w:szCs w:val="24"/>
+        </w:rPr>
         <w:lastRenderedPageBreak/>
+        <w:t xml:space="preserve">  </w:t>
+      </w:r>
+      <w:r>
+        <w:rPr>
+          <w:rFonts w:ascii="Times New Roman" w:hAnsi="Times New Roman" w:cs="Times New Roman"/>
+          <w:sz w:val="24"/>
+          <w:szCs w:val="24"/>
+        </w:rPr>
+        <w:t>I.</w:t>
+      </w:r>
+      <w:r>
+        <w:rPr>
+          <w:rFonts w:ascii="Times New Roman" w:hAnsi="Times New Roman" w:cs="Times New Roman"/>
+          <w:sz w:val="24"/>
+          <w:szCs w:val="24"/>
+        </w:rPr>
+        <w:t xml:space="preserve"> </w:t>
+      </w:r>
+      <w:r>
+        <w:rPr>
+          <w:rFonts w:ascii="Times New Roman" w:hAnsi="Times New Roman" w:cs="Times New Roman"/>
+          <w:sz w:val="24"/>
+          <w:szCs w:val="24"/>
+        </w:rPr>
+        <w:t>This input implies red-</w:t>
+      </w:r>
+      <w:proofErr w:type="spellStart"/>
+      <w:r>
+        <w:rPr>
+          <w:rFonts w:ascii="Times New Roman" w:hAnsi="Times New Roman" w:cs="Times New Roman"/>
+          <w:sz w:val="24"/>
+          <w:szCs w:val="24"/>
+        </w:rPr>
+        <w:t>ish</w:t>
+      </w:r>
+      <w:proofErr w:type="spellEnd"/>
+      <w:r>
+        <w:rPr>
+          <w:rFonts w:ascii="Times New Roman" w:hAnsi="Times New Roman" w:cs="Times New Roman"/>
+          <w:sz w:val="24"/>
+          <w:szCs w:val="24"/>
+        </w:rPr>
+        <w:t xml:space="preserve"> skin, which could generate many false small red circles.</w:t>
+      </w:r>
+    </w:p>
+    <w:p>
+      <w:pPr>
+        <w:jc w:val="both"/>
+        <w:rPr>
+          <w:rFonts w:ascii="Times New Roman" w:hAnsi="Times New Roman" w:cs="Times New Roman"/>
+          <w:sz w:val="24"/>
+          <w:szCs w:val="24"/>
+        </w:rPr>
+      </w:pPr>
+      <w:r>
+        <w:rPr>
+          <w:rFonts w:ascii="Times New Roman" w:hAnsi="Times New Roman" w:cs="Times New Roman"/>
+          <w:sz w:val="24"/>
+          <w:szCs w:val="24"/>
+        </w:rPr>
+        <w:drawing>
+          <wp:inline distT="0" distB="0" distL="0" distR="0" wp14:anchorId="215E7CF5" wp14:editId="40EC9400">
+            <wp:extent cx="2929561" cy="2504873"/>
+            <wp:effectExtent l="0" t="0" r="4445" b="0"/>
+            <wp:docPr id="2" name="Picture 2"/>
+            <wp:cNvGraphicFramePr>
+              <a:graphicFrameLocks xmlns:a="http://schemas.openxmlformats.org/drawingml/2006/main" noChangeAspect="1"/>
+            </wp:cNvGraphicFramePr>
+            <a:graphic xmlns:a="http://schemas.openxmlformats.org/drawingml/2006/main">
+              <a:graphicData uri="http://schemas.openxmlformats.org/drawingml/2006/picture">
+                <pic:pic xmlns:pic="http://schemas.openxmlformats.org/drawingml/2006/picture">
+                  <pic:nvPicPr>
+                    <pic:cNvPr id="0" name=""/>
+                    <pic:cNvPicPr/>
+                  </pic:nvPicPr>
+                  <pic:blipFill rotWithShape="1">
+                    <a:blip r:embed="rId8"/>
+                    <a:srcRect t="1697" r="986"/>
+                    <a:stretch/>
+                  </pic:blipFill>
+                  <pic:spPr bwMode="auto">
+                    <a:xfrm>
+                      <a:off x="0" y="0"/>
+                      <a:ext cx="2928564" cy="2504021"/>
+                    </a:xfrm>
+                    <a:prstGeom prst="rect">
+                      <a:avLst/>
+                    </a:prstGeom>
+                    <a:ln>
+                      <a:noFill/>
+                    </a:ln>
+                    <a:extLst>
+                      <a:ext uri="{53640926-AAD7-44D8-BBD7-CCE9431645EC}">
+                        <a14:shadowObscured xmlns:a14="http://schemas.microsoft.com/office/drawing/2010/main"/>
+                      </a:ext>
+                    </a:extLst>
+                  </pic:spPr>
+                </pic:pic>
+              </a:graphicData>
+            </a:graphic>
+          </wp:inline>
+        </w:drawing>
+      </w:r>
+      <w:r>
+        <w:rPr>
+          <w:rFonts w:ascii="Times New Roman" w:hAnsi="Times New Roman" w:cs="Times New Roman"/>
+          <w:sz w:val="24"/>
+          <w:szCs w:val="24"/>
+        </w:rPr>
+        <w:t xml:space="preserve">    </w:t>
+      </w:r>
+      <w:r>
+        <w:rPr>
+          <w:rFonts w:ascii="Times New Roman" w:hAnsi="Times New Roman" w:cs="Times New Roman"/>
+          <w:noProof/>
+          <w:sz w:val="24"/>
+          <w:szCs w:val="24"/>
+          <w:lang w:eastAsia="en-GB"/>
+        </w:rPr>
+        <w:drawing>
+          <wp:inline distT="0" distB="0" distL="0" distR="0" wp14:anchorId="5A1AEAF3">
+            <wp:extent cx="2590800" cy="1489230"/>
+            <wp:effectExtent l="0" t="0" r="0" b="0"/>
+            <wp:docPr id="3" name="Picture 3"/>
+            <wp:cNvGraphicFramePr>
+              <a:graphicFrameLocks xmlns:a="http://schemas.openxmlformats.org/drawingml/2006/main" noChangeAspect="1"/>
+            </wp:cNvGraphicFramePr>
+            <a:graphic xmlns:a="http://schemas.openxmlformats.org/drawingml/2006/main">
+              <a:graphicData uri="http://schemas.openxmlformats.org/drawingml/2006/picture">
+                <pic:pic xmlns:pic="http://schemas.openxmlformats.org/drawingml/2006/picture">
+                  <pic:nvPicPr>
+                    <pic:cNvPr id="0" name="Picture 2"/>
+                    <pic:cNvPicPr>
+                      <a:picLocks noChangeAspect="1" noChangeArrowheads="1"/>
+                    </pic:cNvPicPr>
+                  </pic:nvPicPr>
+                  <pic:blipFill rotWithShape="1">
+                    <a:blip r:embed="rId9">
+                      <a:extLst>
+                        <a:ext uri="{28A0092B-C50C-407E-A947-70E740481C1C}">
+                          <a14:useLocalDpi xmlns:a14="http://schemas.microsoft.com/office/drawing/2010/main" val="0"/>
+                        </a:ext>
+                      </a:extLst>
+                    </a:blip>
+                    <a:srcRect r="1270" b="1772"/>
+                    <a:stretch/>
+                  </pic:blipFill>
+                  <pic:spPr bwMode="auto">
+                    <a:xfrm>
+                      <a:off x="0" y="0"/>
+                      <a:ext cx="2591170" cy="1489443"/>
+                    </a:xfrm>
+                    <a:prstGeom prst="rect">
+                      <a:avLst/>
+                    </a:prstGeom>
+                    <a:noFill/>
+                    <a:ln>
+                      <a:noFill/>
+                    </a:ln>
+                    <a:extLst>
+                      <a:ext uri="{53640926-AAD7-44D8-BBD7-CCE9431645EC}">
+                        <a14:shadowObscured xmlns:a14="http://schemas.microsoft.com/office/drawing/2010/main"/>
+                      </a:ext>
+                    </a:extLst>
+                  </pic:spPr>
+                </pic:pic>
+              </a:graphicData>
+            </a:graphic>
+          </wp:inline>
+        </w:drawing>
+      </w:r>
+    </w:p>
+    <w:p>
+      <w:pPr>
+        <w:jc w:val="both"/>
+        <w:rPr>
+          <w:rFonts w:ascii="Times New Roman" w:hAnsi="Times New Roman" w:cs="Times New Roman"/>
+          <w:i/>
+          <w:lang w:val="en-US"/>
+        </w:rPr>
+      </w:pPr>
+      <w:r>
+        <w:rPr>
+          <w:rFonts w:ascii="Times New Roman" w:hAnsi="Times New Roman" w:cs="Times New Roman"/>
+          <w:sz w:val="24"/>
+          <w:szCs w:val="24"/>
+        </w:rPr>
+        <w:t xml:space="preserve">                </w:t>
+      </w:r>
+      <w:r>
+        <w:rPr>
+          <w:rFonts w:ascii="Times New Roman" w:hAnsi="Times New Roman" w:cs="Times New Roman"/>
+          <w:i/>
+        </w:rPr>
+        <w:t>Fig 1</w:t>
+      </w:r>
+      <w:r>
+        <w:rPr>
+          <w:rFonts w:ascii="Times New Roman" w:hAnsi="Times New Roman" w:cs="Times New Roman"/>
+          <w:i/>
+          <w:lang w:val="en-US"/>
+        </w:rPr>
+        <w:t xml:space="preserve">: Experiment 1 </w:t>
+      </w:r>
+      <w:r>
+        <w:rPr>
+          <w:rFonts w:ascii="Times New Roman" w:hAnsi="Times New Roman" w:cs="Times New Roman"/>
+          <w:i/>
+          <w:lang w:val="en-US"/>
+        </w:rPr>
+        <w:t>–</w:t>
+      </w:r>
+      <w:r>
+        <w:rPr>
+          <w:rFonts w:ascii="Times New Roman" w:hAnsi="Times New Roman" w:cs="Times New Roman"/>
+          <w:i/>
+          <w:lang w:val="en-US"/>
+        </w:rPr>
+        <w:t xml:space="preserve"> Input</w:t>
+      </w:r>
+      <w:r>
+        <w:rPr>
+          <w:rFonts w:ascii="Times New Roman" w:hAnsi="Times New Roman" w:cs="Times New Roman"/>
+          <w:i/>
+          <w:lang w:val="en-US"/>
+        </w:rPr>
+        <w:t xml:space="preserve">                                    </w:t>
+      </w:r>
+      <w:r>
+        <w:rPr>
+          <w:rFonts w:ascii="Times New Roman" w:hAnsi="Times New Roman" w:cs="Times New Roman"/>
+          <w:i/>
+        </w:rPr>
+        <w:t>Fig 2</w:t>
+      </w:r>
+      <w:r>
+        <w:rPr>
+          <w:rFonts w:ascii="Times New Roman" w:hAnsi="Times New Roman" w:cs="Times New Roman"/>
+          <w:i/>
+          <w:lang w:val="en-US"/>
+        </w:rPr>
+        <w:t xml:space="preserve">: Experiment 1 - </w:t>
+      </w:r>
+      <w:r>
+        <w:rPr>
+          <w:rFonts w:ascii="Times New Roman" w:hAnsi="Times New Roman" w:cs="Times New Roman"/>
+          <w:i/>
+          <w:lang w:val="en-US"/>
+        </w:rPr>
+        <w:t>Output</w:t>
+      </w:r>
+    </w:p>
+    <w:p>
+      <w:pPr>
+        <w:jc w:val="both"/>
+        <w:rPr>
+          <w:rFonts w:ascii="Times New Roman" w:hAnsi="Times New Roman" w:cs="Times New Roman"/>
+          <w:i/>
+          <w:lang w:val="en-US"/>
+        </w:rPr>
+      </w:pPr>
+    </w:p>
+    <w:p>
+      <w:pPr>
+        <w:jc w:val="both"/>
+        <w:rPr>
+          <w:rFonts w:ascii="Times New Roman" w:hAnsi="Times New Roman" w:cs="Times New Roman"/>
+          <w:i/>
+          <w:lang w:val="en-US"/>
+        </w:rPr>
+      </w:pPr>
+    </w:p>
+    <w:p>
+      <w:pPr>
+        <w:jc w:val="both"/>
+        <w:rPr>
+          <w:rFonts w:ascii="Times New Roman" w:hAnsi="Times New Roman" w:cs="Times New Roman"/>
+          <w:sz w:val="24"/>
+          <w:szCs w:val="24"/>
+        </w:rPr>
+      </w:pPr>
+      <w:r>
+        <w:rPr>
+          <w:rFonts w:ascii="Times New Roman" w:hAnsi="Times New Roman" w:cs="Times New Roman"/>
+          <w:sz w:val="24"/>
+          <w:szCs w:val="24"/>
+        </w:rPr>
+        <w:t xml:space="preserve"> II.</w:t>
+      </w:r>
+      <w:r>
+        <w:rPr>
+          <w:rFonts w:ascii="Times New Roman" w:hAnsi="Times New Roman" w:cs="Times New Roman"/>
+          <w:sz w:val="24"/>
+          <w:szCs w:val="24"/>
+        </w:rPr>
+        <w:t xml:space="preserve"> </w:t>
+      </w:r>
+      <w:r>
+        <w:rPr>
+          <w:rFonts w:ascii="Times New Roman" w:hAnsi="Times New Roman" w:cs="Times New Roman"/>
+          <w:sz w:val="24"/>
+          <w:szCs w:val="24"/>
+        </w:rPr>
+        <w:t>This input implies wavy, red hair, which is prone to detecting fake red eyes, and it also consists of a small, not-of-a-very-good-quality image.</w:t>
+      </w:r>
+    </w:p>
+    <w:p>
+      <w:pPr>
+        <w:jc w:val="both"/>
+        <w:rPr>
+          <w:rFonts w:ascii="Times New Roman" w:hAnsi="Times New Roman" w:cs="Times New Roman"/>
+          <w:sz w:val="24"/>
+          <w:szCs w:val="24"/>
+        </w:rPr>
+      </w:pPr>
+      <w:r>
+        <w:rPr>
+          <w:rFonts w:ascii="Times New Roman" w:hAnsi="Times New Roman" w:cs="Times New Roman"/>
+          <w:sz w:val="24"/>
+          <w:szCs w:val="24"/>
+        </w:rPr>
+        <w:t xml:space="preserve">            </w:t>
+      </w:r>
+      <w:r>
+        <w:rPr>
+          <w:rFonts w:ascii="Times New Roman" w:hAnsi="Times New Roman" w:cs="Times New Roman"/>
+          <w:sz w:val="24"/>
+          <w:szCs w:val="24"/>
+        </w:rPr>
+        <w:drawing>
+          <wp:inline distT="0" distB="0" distL="0" distR="0" wp14:anchorId="372DACC2" wp14:editId="6E496385">
+            <wp:extent cx="1752600" cy="2414820"/>
+            <wp:effectExtent l="0" t="0" r="0" b="5080"/>
+            <wp:docPr id="6" name="Picture 6"/>
+            <wp:cNvGraphicFramePr>
+              <a:graphicFrameLocks xmlns:a="http://schemas.openxmlformats.org/drawingml/2006/main" noChangeAspect="1"/>
+            </wp:cNvGraphicFramePr>
+            <a:graphic xmlns:a="http://schemas.openxmlformats.org/drawingml/2006/main">
+              <a:graphicData uri="http://schemas.openxmlformats.org/drawingml/2006/picture">
+                <pic:pic xmlns:pic="http://schemas.openxmlformats.org/drawingml/2006/picture">
+                  <pic:nvPicPr>
+                    <pic:cNvPr id="0" name=""/>
+                    <pic:cNvPicPr/>
+                  </pic:nvPicPr>
+                  <pic:blipFill rotWithShape="1">
+                    <a:blip r:embed="rId10"/>
+                    <a:srcRect l="1861" t="2045" r="2946" b="1818"/>
+                    <a:stretch/>
+                  </pic:blipFill>
+                  <pic:spPr bwMode="auto">
+                    <a:xfrm>
+                      <a:off x="0" y="0"/>
+                      <a:ext cx="1752844" cy="2415157"/>
+                    </a:xfrm>
+                    <a:prstGeom prst="rect">
+                      <a:avLst/>
+                    </a:prstGeom>
+                    <a:ln>
+                      <a:noFill/>
+                    </a:ln>
+                    <a:extLst>
+                      <a:ext uri="{53640926-AAD7-44D8-BBD7-CCE9431645EC}">
+                        <a14:shadowObscured xmlns:a14="http://schemas.microsoft.com/office/drawing/2010/main"/>
+                      </a:ext>
+                    </a:extLst>
+                  </pic:spPr>
+                </pic:pic>
+              </a:graphicData>
+            </a:graphic>
+          </wp:inline>
+        </w:drawing>
+      </w:r>
+      <w:r>
+        <w:rPr>
+          <w:rFonts w:ascii="Times New Roman" w:hAnsi="Times New Roman" w:cs="Times New Roman"/>
+          <w:sz w:val="24"/>
+          <w:szCs w:val="24"/>
+        </w:rPr>
+        <w:t xml:space="preserve">                                    </w:t>
+      </w:r>
+      <w:r>
+        <w:rPr>
+          <w:rFonts w:ascii="Times New Roman" w:hAnsi="Times New Roman" w:cs="Times New Roman"/>
+          <w:noProof/>
+          <w:sz w:val="24"/>
+          <w:szCs w:val="24"/>
+          <w:lang w:eastAsia="en-GB"/>
+        </w:rPr>
+        <w:drawing>
+          <wp:inline distT="0" distB="0" distL="0" distR="0" wp14:anchorId="790794C1">
+            <wp:extent cx="1500481" cy="2049780"/>
+            <wp:effectExtent l="0" t="0" r="5080" b="7620"/>
+            <wp:docPr id="7" name="Picture 7"/>
+            <wp:cNvGraphicFramePr>
+              <a:graphicFrameLocks xmlns:a="http://schemas.openxmlformats.org/drawingml/2006/main" noChangeAspect="1"/>
+            </wp:cNvGraphicFramePr>
+            <a:graphic xmlns:a="http://schemas.openxmlformats.org/drawingml/2006/main">
+              <a:graphicData uri="http://schemas.openxmlformats.org/drawingml/2006/picture">
+                <pic:pic xmlns:pic="http://schemas.openxmlformats.org/drawingml/2006/picture">
+                  <pic:nvPicPr>
+                    <pic:cNvPr id="0" name="Picture 3"/>
+                    <pic:cNvPicPr>
+                      <a:picLocks noChangeAspect="1" noChangeArrowheads="1"/>
+                    </pic:cNvPicPr>
+                  </pic:nvPicPr>
+                  <pic:blipFill rotWithShape="1">
+                    <a:blip r:embed="rId11">
+                      <a:extLst>
+                        <a:ext uri="{28A0092B-C50C-407E-A947-70E740481C1C}">
+                          <a14:useLocalDpi xmlns:a14="http://schemas.microsoft.com/office/drawing/2010/main" val="0"/>
+                        </a:ext>
+                      </a:extLst>
+                    </a:blip>
+                    <a:srcRect t="1766" r="3390"/>
+                    <a:stretch/>
+                  </pic:blipFill>
+                  <pic:spPr bwMode="auto">
+                    <a:xfrm>
+                      <a:off x="0" y="0"/>
+                      <a:ext cx="1501767" cy="2051536"/>
+                    </a:xfrm>
+                    <a:prstGeom prst="rect">
+                      <a:avLst/>
+                    </a:prstGeom>
+                    <a:noFill/>
+                    <a:ln>
+                      <a:noFill/>
+                    </a:ln>
+                    <a:extLst>
+                      <a:ext uri="{53640926-AAD7-44D8-BBD7-CCE9431645EC}">
+                        <a14:shadowObscured xmlns:a14="http://schemas.microsoft.com/office/drawing/2010/main"/>
+                      </a:ext>
+                    </a:extLst>
+                  </pic:spPr>
+                </pic:pic>
+              </a:graphicData>
+            </a:graphic>
+          </wp:inline>
+        </w:drawing>
+      </w:r>
+    </w:p>
+    <w:p>
+      <w:pPr>
+        <w:jc w:val="both"/>
+        <w:rPr>
+          <w:rFonts w:ascii="Times New Roman" w:hAnsi="Times New Roman" w:cs="Times New Roman"/>
+          <w:i/>
+          <w:lang w:val="en-US"/>
+        </w:rPr>
+      </w:pPr>
+      <w:r>
+        <w:rPr>
+          <w:rFonts w:ascii="Times New Roman" w:hAnsi="Times New Roman" w:cs="Times New Roman"/>
+          <w:sz w:val="24"/>
+          <w:szCs w:val="24"/>
+        </w:rPr>
+        <w:t xml:space="preserve">          </w:t>
+      </w:r>
+      <w:r>
+        <w:rPr>
+          <w:rFonts w:ascii="Times New Roman" w:hAnsi="Times New Roman" w:cs="Times New Roman"/>
+          <w:sz w:val="24"/>
+          <w:szCs w:val="24"/>
+        </w:rPr>
+        <w:t xml:space="preserve">     </w:t>
+      </w:r>
+      <w:r>
+        <w:rPr>
+          <w:rFonts w:ascii="Times New Roman" w:hAnsi="Times New Roman" w:cs="Times New Roman"/>
+          <w:i/>
+        </w:rPr>
+        <w:t>Fig 3</w:t>
+      </w:r>
+      <w:r>
+        <w:rPr>
+          <w:rFonts w:ascii="Times New Roman" w:hAnsi="Times New Roman" w:cs="Times New Roman"/>
+          <w:i/>
+          <w:lang w:val="en-US"/>
+        </w:rPr>
+        <w:t>: Experiment 2</w:t>
+      </w:r>
+      <w:r>
+        <w:rPr>
+          <w:rFonts w:ascii="Times New Roman" w:hAnsi="Times New Roman" w:cs="Times New Roman"/>
+          <w:i/>
+          <w:lang w:val="en-US"/>
+        </w:rPr>
+        <w:t xml:space="preserve"> </w:t>
+      </w:r>
+      <w:r>
+        <w:rPr>
+          <w:rFonts w:ascii="Times New Roman" w:hAnsi="Times New Roman" w:cs="Times New Roman"/>
+          <w:i/>
+          <w:lang w:val="en-US"/>
+        </w:rPr>
+        <w:t>–</w:t>
+      </w:r>
+      <w:r>
+        <w:rPr>
+          <w:rFonts w:ascii="Times New Roman" w:hAnsi="Times New Roman" w:cs="Times New Roman"/>
+          <w:i/>
+          <w:lang w:val="en-US"/>
+        </w:rPr>
+        <w:t xml:space="preserve"> Input</w:t>
+      </w:r>
+      <w:r>
+        <w:rPr>
+          <w:rFonts w:ascii="Times New Roman" w:hAnsi="Times New Roman" w:cs="Times New Roman"/>
+          <w:i/>
+          <w:lang w:val="en-US"/>
+        </w:rPr>
+        <w:t xml:space="preserve">                                 </w:t>
+      </w:r>
+      <w:r>
+        <w:rPr>
+          <w:rFonts w:ascii="Times New Roman" w:hAnsi="Times New Roman" w:cs="Times New Roman"/>
+          <w:i/>
+          <w:lang w:val="en-US"/>
+        </w:rPr>
+        <w:t xml:space="preserve">  </w:t>
+      </w:r>
+      <w:r>
+        <w:rPr>
+          <w:rFonts w:ascii="Times New Roman" w:hAnsi="Times New Roman" w:cs="Times New Roman"/>
+          <w:i/>
+          <w:lang w:val="en-US"/>
+        </w:rPr>
+        <w:t xml:space="preserve">  </w:t>
+      </w:r>
+      <w:r>
+        <w:rPr>
+          <w:rFonts w:ascii="Times New Roman" w:hAnsi="Times New Roman" w:cs="Times New Roman"/>
+          <w:i/>
+        </w:rPr>
+        <w:t>Fig 4</w:t>
+      </w:r>
+      <w:r>
+        <w:rPr>
+          <w:rFonts w:ascii="Times New Roman" w:hAnsi="Times New Roman" w:cs="Times New Roman"/>
+          <w:i/>
+          <w:lang w:val="en-US"/>
+        </w:rPr>
+        <w:t>: Experiment 2</w:t>
+      </w:r>
+      <w:r>
+        <w:rPr>
+          <w:rFonts w:ascii="Times New Roman" w:hAnsi="Times New Roman" w:cs="Times New Roman"/>
+          <w:i/>
+          <w:lang w:val="en-US"/>
+        </w:rPr>
+        <w:t xml:space="preserve"> </w:t>
+      </w:r>
+      <w:r>
+        <w:rPr>
+          <w:rFonts w:ascii="Times New Roman" w:hAnsi="Times New Roman" w:cs="Times New Roman"/>
+          <w:i/>
+          <w:lang w:val="en-US"/>
+        </w:rPr>
+        <w:t>–</w:t>
+      </w:r>
+      <w:r>
+        <w:rPr>
+          <w:rFonts w:ascii="Times New Roman" w:hAnsi="Times New Roman" w:cs="Times New Roman"/>
+          <w:i/>
+          <w:lang w:val="en-US"/>
+        </w:rPr>
+        <w:t xml:space="preserve"> </w:t>
+      </w:r>
+      <w:r>
+        <w:rPr>
+          <w:rFonts w:ascii="Times New Roman" w:hAnsi="Times New Roman" w:cs="Times New Roman"/>
+          <w:i/>
+          <w:lang w:val="en-US"/>
+        </w:rPr>
+        <w:t>Output</w:t>
+      </w:r>
+    </w:p>
+    <w:p>
+      <w:pPr>
+        <w:jc w:val="both"/>
+        <w:rPr>
+          <w:rFonts w:ascii="Times New Roman" w:hAnsi="Times New Roman" w:cs="Times New Roman"/>
+          <w:i/>
+          <w:lang w:val="en-US"/>
+        </w:rPr>
+      </w:pPr>
+    </w:p>
+    <w:p>
+      <w:pPr>
+        <w:jc w:val="both"/>
+        <w:rPr>
+          <w:rFonts w:ascii="Times New Roman" w:hAnsi="Times New Roman" w:cs="Times New Roman"/>
+          <w:i/>
+          <w:lang w:val="en-US"/>
+        </w:rPr>
+      </w:pPr>
+    </w:p>
+    <w:p>
+      <w:pPr>
+        <w:jc w:val="both"/>
+        <w:rPr>
+          <w:rFonts w:ascii="Times New Roman" w:hAnsi="Times New Roman" w:cs="Times New Roman"/>
+          <w:sz w:val="24"/>
+          <w:szCs w:val="24"/>
+        </w:rPr>
+      </w:pPr>
+      <w:r>
+        <w:rPr>
+          <w:rFonts w:ascii="Times New Roman" w:hAnsi="Times New Roman" w:cs="Times New Roman"/>
+          <w:sz w:val="24"/>
+          <w:szCs w:val="24"/>
+        </w:rPr>
+        <w:t xml:space="preserve"> III.</w:t>
+      </w:r>
+      <w:r>
+        <w:rPr>
+          <w:rFonts w:ascii="Times New Roman" w:hAnsi="Times New Roman" w:cs="Times New Roman"/>
+          <w:sz w:val="24"/>
+          <w:szCs w:val="24"/>
+        </w:rPr>
+        <w:t xml:space="preserve"> This input implies a lot of redness in the image, especially in the region outside of the face.</w:t>
+      </w:r>
+    </w:p>
+    <w:p>
+      <w:pPr>
+        <w:jc w:val="both"/>
+        <w:rPr>
+          <w:rFonts w:ascii="Times New Roman" w:hAnsi="Times New Roman" w:cs="Times New Roman"/>
+          <w:sz w:val="24"/>
+          <w:szCs w:val="24"/>
+        </w:rPr>
+      </w:pPr>
+      <w:r>
+        <w:rPr>
+          <w:rFonts w:ascii="Times New Roman" w:hAnsi="Times New Roman" w:cs="Times New Roman"/>
+          <w:sz w:val="24"/>
+          <w:szCs w:val="24"/>
+        </w:rPr>
+        <w:lastRenderedPageBreak/>
+        <w:t xml:space="preserve">       </w:t>
+      </w:r>
+      <w:r>
+        <w:rPr>
+          <w:rFonts w:ascii="Times New Roman" w:hAnsi="Times New Roman" w:cs="Times New Roman"/>
+          <w:noProof/>
+          <w:sz w:val="24"/>
+          <w:szCs w:val="24"/>
+          <w:lang w:eastAsia="en-GB"/>
+        </w:rPr>
+        <w:drawing>
+          <wp:inline distT="0" distB="0" distL="0" distR="0" wp14:anchorId="0E6A8D64">
+            <wp:extent cx="2186940" cy="2886198"/>
+            <wp:effectExtent l="0" t="0" r="3810" b="9525"/>
+            <wp:docPr id="8" name="Picture 8"/>
+            <wp:cNvGraphicFramePr>
+              <a:graphicFrameLocks xmlns:a="http://schemas.openxmlformats.org/drawingml/2006/main" noChangeAspect="1"/>
+            </wp:cNvGraphicFramePr>
+            <a:graphic xmlns:a="http://schemas.openxmlformats.org/drawingml/2006/main">
+              <a:graphicData uri="http://schemas.openxmlformats.org/drawingml/2006/picture">
+                <pic:pic xmlns:pic="http://schemas.openxmlformats.org/drawingml/2006/picture">
+                  <pic:nvPicPr>
+                    <pic:cNvPr id="0" name="Picture 4"/>
+                    <pic:cNvPicPr>
+                      <a:picLocks noChangeAspect="1" noChangeArrowheads="1"/>
+                    </pic:cNvPicPr>
+                  </pic:nvPicPr>
+                  <pic:blipFill rotWithShape="1">
+                    <a:blip r:embed="rId12">
+                      <a:extLst>
+                        <a:ext uri="{28A0092B-C50C-407E-A947-70E740481C1C}">
+                          <a14:useLocalDpi xmlns:a14="http://schemas.microsoft.com/office/drawing/2010/main" val="0"/>
+                        </a:ext>
+                      </a:extLst>
+                    </a:blip>
+                    <a:srcRect l="1044" t="1890" r="1623" b="1260"/>
+                    <a:stretch/>
+                  </pic:blipFill>
+                  <pic:spPr bwMode="auto">
+                    <a:xfrm>
+                      <a:off x="0" y="0"/>
+                      <a:ext cx="2187290" cy="2886660"/>
+                    </a:xfrm>
+                    <a:prstGeom prst="rect">
+                      <a:avLst/>
+                    </a:prstGeom>
+                    <a:noFill/>
+                    <a:ln>
+                      <a:noFill/>
+                    </a:ln>
+                    <a:extLst>
+                      <a:ext uri="{53640926-AAD7-44D8-BBD7-CCE9431645EC}">
+                        <a14:shadowObscured xmlns:a14="http://schemas.microsoft.com/office/drawing/2010/main"/>
+                      </a:ext>
+                    </a:extLst>
+                  </pic:spPr>
+                </pic:pic>
+              </a:graphicData>
+            </a:graphic>
+          </wp:inline>
+        </w:drawing>
+      </w:r>
+      <w:r>
+        <w:rPr>
+          <w:rFonts w:ascii="Times New Roman" w:hAnsi="Times New Roman" w:cs="Times New Roman"/>
+          <w:sz w:val="24"/>
+          <w:szCs w:val="24"/>
+        </w:rPr>
+        <w:t xml:space="preserve">                     </w:t>
+      </w:r>
+      <w:r>
+        <w:rPr>
+          <w:rFonts w:ascii="Times New Roman" w:hAnsi="Times New Roman" w:cs="Times New Roman"/>
+          <w:sz w:val="24"/>
+          <w:szCs w:val="24"/>
+        </w:rPr>
+        <w:drawing>
+          <wp:inline distT="0" distB="0" distL="0" distR="0" wp14:anchorId="60ABA3FA" wp14:editId="30CBA008">
+            <wp:extent cx="2092460" cy="2887980"/>
+            <wp:effectExtent l="0" t="0" r="3175" b="7620"/>
+            <wp:docPr id="9" name="Picture 9"/>
+            <wp:cNvGraphicFramePr>
+              <a:graphicFrameLocks xmlns:a="http://schemas.openxmlformats.org/drawingml/2006/main" noChangeAspect="1"/>
+            </wp:cNvGraphicFramePr>
+            <a:graphic xmlns:a="http://schemas.openxmlformats.org/drawingml/2006/main">
+              <a:graphicData uri="http://schemas.openxmlformats.org/drawingml/2006/picture">
+                <pic:pic xmlns:pic="http://schemas.openxmlformats.org/drawingml/2006/picture">
+                  <pic:nvPicPr>
+                    <pic:cNvPr id="0" name=""/>
+                    <pic:cNvPicPr/>
+                  </pic:nvPicPr>
+                  <pic:blipFill rotWithShape="1">
+                    <a:blip r:embed="rId13"/>
+                    <a:srcRect t="828" r="2786" b="1"/>
+                    <a:stretch/>
+                  </pic:blipFill>
+                  <pic:spPr bwMode="auto">
+                    <a:xfrm>
+                      <a:off x="0" y="0"/>
+                      <a:ext cx="2091683" cy="2886908"/>
+                    </a:xfrm>
+                    <a:prstGeom prst="rect">
+                      <a:avLst/>
+                    </a:prstGeom>
+                    <a:ln>
+                      <a:noFill/>
+                    </a:ln>
+                    <a:extLst>
+                      <a:ext uri="{53640926-AAD7-44D8-BBD7-CCE9431645EC}">
+                        <a14:shadowObscured xmlns:a14="http://schemas.microsoft.com/office/drawing/2010/main"/>
+                      </a:ext>
+                    </a:extLst>
+                  </pic:spPr>
+                </pic:pic>
+              </a:graphicData>
+            </a:graphic>
+          </wp:inline>
+        </w:drawing>
+      </w:r>
+    </w:p>
+    <w:p>
+      <w:pPr>
+        <w:jc w:val="both"/>
+        <w:rPr>
+          <w:rFonts w:ascii="Times New Roman" w:hAnsi="Times New Roman" w:cs="Times New Roman"/>
+          <w:i/>
+          <w:lang w:val="en-US"/>
+        </w:rPr>
+      </w:pPr>
+      <w:r>
+        <w:rPr>
+          <w:rFonts w:ascii="Times New Roman" w:hAnsi="Times New Roman" w:cs="Times New Roman"/>
+          <w:sz w:val="24"/>
+          <w:szCs w:val="24"/>
+        </w:rPr>
+        <w:t xml:space="preserve">                </w:t>
+      </w:r>
+      <w:r>
+        <w:rPr>
+          <w:rFonts w:ascii="Times New Roman" w:hAnsi="Times New Roman" w:cs="Times New Roman"/>
+          <w:i/>
+        </w:rPr>
+        <w:t>Fig 5</w:t>
+      </w:r>
+      <w:r>
+        <w:rPr>
+          <w:rFonts w:ascii="Times New Roman" w:hAnsi="Times New Roman" w:cs="Times New Roman"/>
+          <w:i/>
+          <w:lang w:val="en-US"/>
+        </w:rPr>
+        <w:t>: Experiment 3</w:t>
+      </w:r>
+      <w:r>
+        <w:rPr>
+          <w:rFonts w:ascii="Times New Roman" w:hAnsi="Times New Roman" w:cs="Times New Roman"/>
+          <w:i/>
+          <w:lang w:val="en-US"/>
+        </w:rPr>
+        <w:t xml:space="preserve"> </w:t>
+      </w:r>
+      <w:r>
+        <w:rPr>
+          <w:rFonts w:ascii="Times New Roman" w:hAnsi="Times New Roman" w:cs="Times New Roman"/>
+          <w:i/>
+          <w:lang w:val="en-US"/>
+        </w:rPr>
+        <w:t>–</w:t>
+      </w:r>
+      <w:r>
+        <w:rPr>
+          <w:rFonts w:ascii="Times New Roman" w:hAnsi="Times New Roman" w:cs="Times New Roman"/>
+          <w:i/>
+          <w:lang w:val="en-US"/>
+        </w:rPr>
+        <w:t xml:space="preserve"> Input</w:t>
+      </w:r>
+      <w:r>
+        <w:rPr>
+          <w:rFonts w:ascii="Times New Roman" w:hAnsi="Times New Roman" w:cs="Times New Roman"/>
+          <w:i/>
+          <w:lang w:val="en-US"/>
+        </w:rPr>
+        <w:t xml:space="preserve">    </w:t>
+      </w:r>
+      <w:r>
+        <w:rPr>
+          <w:rFonts w:ascii="Times New Roman" w:hAnsi="Times New Roman" w:cs="Times New Roman"/>
+          <w:i/>
+          <w:lang w:val="en-US"/>
+        </w:rPr>
+        <w:t xml:space="preserve">                              </w:t>
+      </w:r>
+      <w:r>
+        <w:rPr>
+          <w:rFonts w:ascii="Times New Roman" w:hAnsi="Times New Roman" w:cs="Times New Roman"/>
+          <w:i/>
+        </w:rPr>
+        <w:t>Fig 6</w:t>
+      </w:r>
+      <w:r>
+        <w:rPr>
+          <w:rFonts w:ascii="Times New Roman" w:hAnsi="Times New Roman" w:cs="Times New Roman"/>
+          <w:i/>
+          <w:lang w:val="en-US"/>
+        </w:rPr>
+        <w:t xml:space="preserve">: Experiment 3 </w:t>
+      </w:r>
+      <w:r>
+        <w:rPr>
+          <w:rFonts w:ascii="Times New Roman" w:hAnsi="Times New Roman" w:cs="Times New Roman"/>
+          <w:i/>
+          <w:lang w:val="en-US"/>
+        </w:rPr>
+        <w:t>–</w:t>
+      </w:r>
+      <w:r>
+        <w:rPr>
+          <w:rFonts w:ascii="Times New Roman" w:hAnsi="Times New Roman" w:cs="Times New Roman"/>
+          <w:i/>
+          <w:lang w:val="en-US"/>
+        </w:rPr>
+        <w:t xml:space="preserve"> </w:t>
+      </w:r>
+      <w:r>
+        <w:rPr>
+          <w:rFonts w:ascii="Times New Roman" w:hAnsi="Times New Roman" w:cs="Times New Roman"/>
+          <w:i/>
+          <w:lang w:val="en-US"/>
+        </w:rPr>
+        <w:t>Output</w:t>
+      </w:r>
+    </w:p>
+    <w:p>
+      <w:pPr>
+        <w:jc w:val="both"/>
+        <w:rPr>
+          <w:rFonts w:ascii="Times New Roman" w:hAnsi="Times New Roman" w:cs="Times New Roman"/>
+          <w:sz w:val="24"/>
+          <w:szCs w:val="24"/>
+        </w:rPr>
+      </w:pPr>
+    </w:p>
+    <w:p>
+      <w:pPr>
+        <w:jc w:val="both"/>
+        <w:rPr>
+          <w:rFonts w:ascii="Times New Roman" w:hAnsi="Times New Roman" w:cs="Times New Roman"/>
+          <w:sz w:val="24"/>
+          <w:szCs w:val="24"/>
+        </w:rPr>
+      </w:pPr>
+    </w:p>
+    <w:p>
+      <w:pPr>
+        <w:jc w:val="both"/>
+        <w:rPr>
+          <w:rFonts w:ascii="Times New Roman" w:hAnsi="Times New Roman" w:cs="Times New Roman"/>
+          <w:sz w:val="24"/>
+          <w:szCs w:val="24"/>
+        </w:rPr>
+      </w:pPr>
+      <w:r>
+        <w:rPr>
+          <w:rFonts w:ascii="Times New Roman" w:hAnsi="Times New Roman" w:cs="Times New Roman"/>
+          <w:sz w:val="24"/>
+          <w:szCs w:val="24"/>
+        </w:rPr>
+        <w:t xml:space="preserve"> IV</w:t>
+      </w:r>
+      <w:r>
+        <w:rPr>
+          <w:rFonts w:ascii="Times New Roman" w:hAnsi="Times New Roman" w:cs="Times New Roman"/>
+          <w:sz w:val="24"/>
+          <w:szCs w:val="24"/>
+        </w:rPr>
+        <w:t>.</w:t>
+      </w:r>
+      <w:r>
+        <w:rPr>
+          <w:rFonts w:ascii="Times New Roman" w:hAnsi="Times New Roman" w:cs="Times New Roman"/>
+          <w:sz w:val="24"/>
+          <w:szCs w:val="24"/>
+        </w:rPr>
+        <w:t xml:space="preserve"> </w:t>
+      </w:r>
+      <w:r>
+        <w:rPr>
+          <w:rFonts w:ascii="Times New Roman" w:hAnsi="Times New Roman" w:cs="Times New Roman"/>
+          <w:sz w:val="24"/>
+          <w:szCs w:val="24"/>
+        </w:rPr>
+        <w:t xml:space="preserve">Limitation – if the selection is not </w:t>
+      </w:r>
+      <w:proofErr w:type="spellStart"/>
+      <w:r>
+        <w:rPr>
+          <w:rFonts w:ascii="Times New Roman" w:hAnsi="Times New Roman" w:cs="Times New Roman"/>
+          <w:sz w:val="24"/>
+          <w:szCs w:val="24"/>
+        </w:rPr>
+        <w:t>centered</w:t>
+      </w:r>
+      <w:proofErr w:type="spellEnd"/>
+      <w:r>
+        <w:rPr>
+          <w:rFonts w:ascii="Times New Roman" w:hAnsi="Times New Roman" w:cs="Times New Roman"/>
+          <w:sz w:val="24"/>
+          <w:szCs w:val="24"/>
+        </w:rPr>
+        <w:t xml:space="preserve"> on the eyes and the red eyes are not uniformly coloured -&gt; unnatural correction (in this case due to the fact that the image is blurry)</w:t>
+      </w:r>
+    </w:p>
+    <w:p>
+      <w:pPr>
+        <w:jc w:val="both"/>
+        <w:rPr>
+          <w:noProof/>
+          <w:lang w:eastAsia="en-GB"/>
+        </w:rPr>
+      </w:pPr>
+      <w:r>
+        <w:rPr>
+          <w:noProof/>
+          <w:lang w:eastAsia="en-GB"/>
+        </w:rPr>
+        <w:t xml:space="preserve">      </w:t>
+      </w:r>
+      <w:r>
+        <w:rPr>
+          <w:rFonts w:ascii="Times New Roman" w:hAnsi="Times New Roman" w:cs="Times New Roman"/>
+          <w:sz w:val="24"/>
+          <w:szCs w:val="24"/>
+        </w:rPr>
+        <w:drawing>
+          <wp:inline distT="0" distB="0" distL="0" distR="0" wp14:anchorId="047AB4B4" wp14:editId="417DBBCA">
+            <wp:extent cx="2483617" cy="3063240"/>
+            <wp:effectExtent l="0" t="0" r="0" b="3810"/>
+            <wp:docPr id="10" name="Picture 10"/>
+            <wp:cNvGraphicFramePr>
+              <a:graphicFrameLocks xmlns:a="http://schemas.openxmlformats.org/drawingml/2006/main" noChangeAspect="1"/>
+            </wp:cNvGraphicFramePr>
+            <a:graphic xmlns:a="http://schemas.openxmlformats.org/drawingml/2006/main">
+              <a:graphicData uri="http://schemas.openxmlformats.org/drawingml/2006/picture">
+                <pic:pic xmlns:pic="http://schemas.openxmlformats.org/drawingml/2006/picture">
+                  <pic:nvPicPr>
+                    <pic:cNvPr id="0" name=""/>
+                    <pic:cNvPicPr/>
+                  </pic:nvPicPr>
+                  <pic:blipFill rotWithShape="1">
+                    <a:blip r:embed="rId14"/>
+                    <a:srcRect l="1511"/>
+                    <a:stretch/>
+                  </pic:blipFill>
+                  <pic:spPr bwMode="auto">
+                    <a:xfrm>
+                      <a:off x="0" y="0"/>
+                      <a:ext cx="2482774" cy="3062200"/>
+                    </a:xfrm>
+                    <a:prstGeom prst="rect">
+                      <a:avLst/>
+                    </a:prstGeom>
+                    <a:ln>
+                      <a:noFill/>
+                    </a:ln>
+                    <a:extLst>
+                      <a:ext uri="{53640926-AAD7-44D8-BBD7-CCE9431645EC}">
+                        <a14:shadowObscured xmlns:a14="http://schemas.microsoft.com/office/drawing/2010/main"/>
+                      </a:ext>
+                    </a:extLst>
+                  </pic:spPr>
+                </pic:pic>
+              </a:graphicData>
+            </a:graphic>
+          </wp:inline>
+        </w:drawing>
+      </w:r>
+      <w:r>
+        <w:rPr>
+          <w:noProof/>
+          <w:lang w:eastAsia="en-GB"/>
+        </w:rPr>
+        <w:t xml:space="preserve"> </w:t>
+      </w:r>
+      <w:r>
+        <w:rPr>
+          <w:noProof/>
+          <w:lang w:eastAsia="en-GB"/>
+        </w:rPr>
+        <w:t xml:space="preserve">                     </w:t>
+      </w:r>
+      <w:r>
+        <w:rPr>
+          <w:rFonts w:ascii="Times New Roman" w:hAnsi="Times New Roman" w:cs="Times New Roman"/>
+          <w:sz w:val="24"/>
+          <w:szCs w:val="24"/>
+        </w:rPr>
+        <w:drawing>
+          <wp:inline distT="0" distB="0" distL="0" distR="0" wp14:anchorId="34DA380F" wp14:editId="32A57449">
+            <wp:extent cx="2063148" cy="1927860"/>
+            <wp:effectExtent l="0" t="0" r="0" b="0"/>
+            <wp:docPr id="11" name="Picture 11"/>
+            <wp:cNvGraphicFramePr>
+              <a:graphicFrameLocks xmlns:a="http://schemas.openxmlformats.org/drawingml/2006/main" noChangeAspect="1"/>
+            </wp:cNvGraphicFramePr>
+            <a:graphic xmlns:a="http://schemas.openxmlformats.org/drawingml/2006/main">
+              <a:graphicData uri="http://schemas.openxmlformats.org/drawingml/2006/picture">
+                <pic:pic xmlns:pic="http://schemas.openxmlformats.org/drawingml/2006/picture">
+                  <pic:nvPicPr>
+                    <pic:cNvPr id="0" name=""/>
+                    <pic:cNvPicPr/>
+                  </pic:nvPicPr>
+                  <pic:blipFill rotWithShape="1">
+                    <a:blip r:embed="rId15"/>
+                    <a:srcRect l="1374" t="2105" r="2941" b="1896"/>
+                    <a:stretch/>
+                  </pic:blipFill>
+                  <pic:spPr bwMode="auto">
+                    <a:xfrm>
+                      <a:off x="0" y="0"/>
+                      <a:ext cx="2063437" cy="1928130"/>
+                    </a:xfrm>
+                    <a:prstGeom prst="rect">
+                      <a:avLst/>
+                    </a:prstGeom>
+                    <a:ln>
+                      <a:noFill/>
+                    </a:ln>
+                    <a:extLst>
+                      <a:ext uri="{53640926-AAD7-44D8-BBD7-CCE9431645EC}">
+                        <a14:shadowObscured xmlns:a14="http://schemas.microsoft.com/office/drawing/2010/main"/>
+                      </a:ext>
+                    </a:extLst>
+                  </pic:spPr>
+                </pic:pic>
+              </a:graphicData>
+            </a:graphic>
+          </wp:inline>
+        </w:drawing>
+      </w:r>
+    </w:p>
+    <w:p>
+      <w:pPr>
+        <w:jc w:val="both"/>
+        <w:rPr>
+          <w:rFonts w:ascii="Times New Roman" w:hAnsi="Times New Roman" w:cs="Times New Roman"/>
+          <w:i/>
+          <w:lang w:val="en-US"/>
+        </w:rPr>
+      </w:pPr>
+      <w:r>
+        <w:rPr>
+          <w:rFonts w:ascii="Times New Roman" w:hAnsi="Times New Roman" w:cs="Times New Roman"/>
+          <w:sz w:val="24"/>
+          <w:szCs w:val="24"/>
+        </w:rPr>
+        <w:t xml:space="preserve">                </w:t>
+      </w:r>
+      <w:r>
+        <w:rPr>
+          <w:rFonts w:ascii="Times New Roman" w:hAnsi="Times New Roman" w:cs="Times New Roman"/>
+          <w:sz w:val="24"/>
+          <w:szCs w:val="24"/>
+        </w:rPr>
+        <w:t xml:space="preserve">   </w:t>
+      </w:r>
+      <w:r>
+        <w:rPr>
+          <w:rFonts w:ascii="Times New Roman" w:hAnsi="Times New Roman" w:cs="Times New Roman"/>
+          <w:i/>
+        </w:rPr>
+        <w:t>Fig 7</w:t>
+      </w:r>
+      <w:r>
+        <w:rPr>
+          <w:rFonts w:ascii="Times New Roman" w:hAnsi="Times New Roman" w:cs="Times New Roman"/>
+          <w:i/>
+          <w:lang w:val="en-US"/>
+        </w:rPr>
+        <w:t xml:space="preserve">: </w:t>
+      </w:r>
+      <w:r>
+        <w:rPr>
+          <w:rFonts w:ascii="Times New Roman" w:hAnsi="Times New Roman" w:cs="Times New Roman"/>
+          <w:i/>
+          <w:lang w:val="en-US"/>
+        </w:rPr>
+        <w:t>Limitation</w:t>
+      </w:r>
+      <w:r>
+        <w:rPr>
+          <w:rFonts w:ascii="Times New Roman" w:hAnsi="Times New Roman" w:cs="Times New Roman"/>
+          <w:i/>
+          <w:lang w:val="en-US"/>
+        </w:rPr>
+        <w:t xml:space="preserve"> </w:t>
+      </w:r>
+      <w:r>
+        <w:rPr>
+          <w:rFonts w:ascii="Times New Roman" w:hAnsi="Times New Roman" w:cs="Times New Roman"/>
+          <w:i/>
+          <w:lang w:val="en-US"/>
+        </w:rPr>
+        <w:t>–</w:t>
+      </w:r>
+      <w:r>
+        <w:rPr>
+          <w:rFonts w:ascii="Times New Roman" w:hAnsi="Times New Roman" w:cs="Times New Roman"/>
+          <w:i/>
+          <w:lang w:val="en-US"/>
+        </w:rPr>
+        <w:t xml:space="preserve"> Input</w:t>
+      </w:r>
+      <w:r>
+        <w:rPr>
+          <w:rFonts w:ascii="Times New Roman" w:hAnsi="Times New Roman" w:cs="Times New Roman"/>
+          <w:i/>
+          <w:lang w:val="en-US"/>
+        </w:rPr>
+        <w:t xml:space="preserve">                                  </w:t>
+      </w:r>
+      <w:r>
+        <w:rPr>
+          <w:rFonts w:ascii="Times New Roman" w:hAnsi="Times New Roman" w:cs="Times New Roman"/>
+          <w:i/>
+          <w:lang w:val="en-US"/>
+        </w:rPr>
+        <w:t xml:space="preserve">   </w:t>
+      </w:r>
+      <w:r>
+        <w:rPr>
+          <w:rFonts w:ascii="Times New Roman" w:hAnsi="Times New Roman" w:cs="Times New Roman"/>
+          <w:i/>
+          <w:lang w:val="en-US"/>
+        </w:rPr>
+        <w:t xml:space="preserve">  </w:t>
+      </w:r>
+      <w:r>
+        <w:rPr>
+          <w:rFonts w:ascii="Times New Roman" w:hAnsi="Times New Roman" w:cs="Times New Roman"/>
+          <w:i/>
+        </w:rPr>
+        <w:t xml:space="preserve">Fig </w:t>
+      </w:r>
+      <w:r>
+        <w:rPr>
+          <w:rFonts w:ascii="Times New Roman" w:hAnsi="Times New Roman" w:cs="Times New Roman"/>
+          <w:i/>
+        </w:rPr>
+        <w:t>8</w:t>
+      </w:r>
+      <w:r>
+        <w:rPr>
+          <w:rFonts w:ascii="Times New Roman" w:hAnsi="Times New Roman" w:cs="Times New Roman"/>
+          <w:i/>
+          <w:lang w:val="en-US"/>
+        </w:rPr>
+        <w:t xml:space="preserve">: </w:t>
+      </w:r>
+      <w:r>
+        <w:rPr>
+          <w:rFonts w:ascii="Times New Roman" w:hAnsi="Times New Roman" w:cs="Times New Roman"/>
+          <w:i/>
+          <w:lang w:val="en-US"/>
+        </w:rPr>
+        <w:t>Limitation</w:t>
+      </w:r>
+      <w:r>
+        <w:rPr>
+          <w:rFonts w:ascii="Times New Roman" w:hAnsi="Times New Roman" w:cs="Times New Roman"/>
+          <w:i/>
+          <w:lang w:val="en-US"/>
+        </w:rPr>
+        <w:t xml:space="preserve"> –</w:t>
+      </w:r>
+      <w:r>
+        <w:rPr>
+          <w:rFonts w:ascii="Times New Roman" w:hAnsi="Times New Roman" w:cs="Times New Roman"/>
+          <w:i/>
+          <w:lang w:val="en-US"/>
+        </w:rPr>
+        <w:t xml:space="preserve"> </w:t>
+      </w:r>
+      <w:r>
+        <w:rPr>
+          <w:rFonts w:ascii="Times New Roman" w:hAnsi="Times New Roman" w:cs="Times New Roman"/>
+          <w:i/>
+          <w:lang w:val="en-US"/>
+        </w:rPr>
+        <w:t>Output</w:t>
+      </w:r>
+    </w:p>
+    <w:p>
+      <w:pPr>
+        <w:jc w:val="both"/>
+        <w:rPr>
+          <w:rFonts w:ascii="Times New Roman" w:hAnsi="Times New Roman" w:cs="Times New Roman"/>
+          <w:i/>
+          <w:lang w:val="en-US"/>
+        </w:rPr>
+      </w:pPr>
+    </w:p>
+    <w:p>
+      <w:pPr>
+        <w:jc w:val="both"/>
+        <w:rPr>
+          <w:rFonts w:ascii="Times New Roman" w:hAnsi="Times New Roman" w:cs="Times New Roman"/>
+          <w:i/>
+          <w:lang w:val="en-US"/>
+        </w:rPr>
+      </w:pPr>
+    </w:p>
+    <w:p>
+      <w:pPr>
+        <w:autoSpaceDE w:val="0"/>
+        <w:autoSpaceDN w:val="0"/>
+        <w:adjustRightInd w:val="0"/>
+        <w:spacing w:after="0" w:line="240" w:lineRule="auto"/>
+        <w:jc w:val="center"/>
+        <w:rPr>
+          <w:rFonts w:ascii="Times New Roman" w:hAnsi="Times New Roman" w:cs="Times New Roman"/>
+          <w:b/>
+          <w:sz w:val="36"/>
+          <w:szCs w:val="36"/>
+        </w:rPr>
+      </w:pPr>
+      <w:r>
+        <w:rPr>
+          <w:rFonts w:ascii="Times New Roman" w:hAnsi="Times New Roman" w:cs="Times New Roman"/>
+          <w:b/>
+          <w:sz w:val="36"/>
+          <w:szCs w:val="36"/>
+        </w:rPr>
+        <w:lastRenderedPageBreak/>
+        <w:t>5</w:t>
+      </w:r>
+      <w:r>
+        <w:rPr>
+          <w:rFonts w:ascii="Times New Roman" w:hAnsi="Times New Roman" w:cs="Times New Roman"/>
+          <w:b/>
+          <w:sz w:val="36"/>
+          <w:szCs w:val="36"/>
+        </w:rPr>
+        <w:t xml:space="preserve">. </w:t>
+      </w:r>
+      <w:r>
+        <w:rPr>
+          <w:rFonts w:ascii="Times New Roman" w:hAnsi="Times New Roman" w:cs="Times New Roman"/>
+          <w:b/>
+          <w:sz w:val="36"/>
+          <w:szCs w:val="36"/>
+        </w:rPr>
+        <w:t>Conclusion</w:t>
+      </w:r>
+    </w:p>
+    <w:p>
+      <w:pPr>
+        <w:autoSpaceDE w:val="0"/>
+        <w:autoSpaceDN w:val="0"/>
+        <w:adjustRightInd w:val="0"/>
+        <w:spacing w:after="0" w:line="240" w:lineRule="auto"/>
+        <w:jc w:val="center"/>
+        <w:rPr>
+          <w:rFonts w:ascii="Times New Roman" w:hAnsi="Times New Roman" w:cs="Times New Roman"/>
+          <w:b/>
+          <w:sz w:val="36"/>
+          <w:szCs w:val="36"/>
+        </w:rPr>
+      </w:pPr>
+    </w:p>
+    <w:p>
+      <w:pPr>
+        <w:jc w:val="both"/>
+        <w:rPr>
+          <w:rFonts w:ascii="Times New Roman" w:hAnsi="Times New Roman" w:cs="Times New Roman"/>
+          <w:sz w:val="24"/>
+          <w:szCs w:val="24"/>
+        </w:rPr>
+      </w:pPr>
+      <w:r>
+        <w:rPr>
+          <w:rFonts w:ascii="Times New Roman" w:hAnsi="Times New Roman" w:cs="Times New Roman"/>
+          <w:sz w:val="24"/>
+          <w:szCs w:val="24"/>
+        </w:rPr>
+        <w:t xml:space="preserve">  In order for </w:t>
+      </w:r>
+      <w:r>
+        <w:rPr>
+          <w:rFonts w:ascii="Times New Roman" w:hAnsi="Times New Roman" w:cs="Times New Roman"/>
+          <w:sz w:val="24"/>
+          <w:szCs w:val="24"/>
+        </w:rPr>
+        <w:t>individuals</w:t>
+      </w:r>
+      <w:r>
+        <w:rPr>
+          <w:rFonts w:ascii="Times New Roman" w:hAnsi="Times New Roman" w:cs="Times New Roman"/>
+          <w:sz w:val="24"/>
+          <w:szCs w:val="24"/>
+        </w:rPr>
+        <w:t xml:space="preserve"> to be able to </w:t>
+      </w:r>
+      <w:r>
+        <w:rPr>
+          <w:rFonts w:ascii="Times New Roman" w:hAnsi="Times New Roman" w:cs="Times New Roman"/>
+          <w:sz w:val="24"/>
+          <w:szCs w:val="24"/>
+        </w:rPr>
+        <w:t>utilize flash phot</w:t>
+      </w:r>
+      <w:r>
+        <w:rPr>
+          <w:rFonts w:ascii="Times New Roman" w:hAnsi="Times New Roman" w:cs="Times New Roman"/>
+          <w:sz w:val="24"/>
+          <w:szCs w:val="24"/>
+        </w:rPr>
+        <w:t>ography to illuminate subjects in dimly lit environments, without worrying about</w:t>
+      </w:r>
+      <w:r>
+        <w:rPr>
+          <w:rFonts w:ascii="Times New Roman" w:hAnsi="Times New Roman" w:cs="Times New Roman"/>
+          <w:sz w:val="24"/>
+          <w:szCs w:val="24"/>
+        </w:rPr>
+        <w:t xml:space="preserve"> the </w:t>
+      </w:r>
+      <w:r>
+        <w:rPr>
+          <w:rFonts w:ascii="Times New Roman" w:hAnsi="Times New Roman" w:cs="Times New Roman"/>
+          <w:i/>
+          <w:sz w:val="24"/>
+          <w:szCs w:val="24"/>
+        </w:rPr>
+        <w:t>red-eye</w:t>
+      </w:r>
+      <w:r>
+        <w:rPr>
+          <w:rFonts w:ascii="Times New Roman" w:hAnsi="Times New Roman" w:cs="Times New Roman"/>
+          <w:sz w:val="24"/>
+          <w:szCs w:val="24"/>
+        </w:rPr>
+        <w:t xml:space="preserve"> effect</w:t>
+      </w:r>
+      <w:r>
+        <w:rPr>
+          <w:rFonts w:ascii="Times New Roman" w:hAnsi="Times New Roman" w:cs="Times New Roman"/>
+          <w:sz w:val="24"/>
+          <w:szCs w:val="24"/>
+        </w:rPr>
+        <w:t xml:space="preserve"> </w:t>
+      </w:r>
+      <w:r>
+        <w:rPr>
+          <w:rFonts w:ascii="Times New Roman" w:hAnsi="Times New Roman" w:cs="Times New Roman"/>
+          <w:sz w:val="24"/>
+          <w:szCs w:val="24"/>
+        </w:rPr>
+        <w:t>often produced by the</w:t>
+      </w:r>
+      <w:r>
+        <w:rPr>
+          <w:rFonts w:ascii="Times New Roman" w:hAnsi="Times New Roman" w:cs="Times New Roman"/>
+          <w:sz w:val="24"/>
+          <w:szCs w:val="24"/>
+        </w:rPr>
+        <w:t xml:space="preserve"> us</w:t>
+      </w:r>
+      <w:r>
+        <w:rPr>
+          <w:rFonts w:ascii="Times New Roman" w:hAnsi="Times New Roman" w:cs="Times New Roman"/>
+          <w:sz w:val="24"/>
+          <w:szCs w:val="24"/>
+        </w:rPr>
+        <w:t>age</w:t>
+      </w:r>
+      <w:r>
+        <w:rPr>
+          <w:rFonts w:ascii="Times New Roman" w:hAnsi="Times New Roman" w:cs="Times New Roman"/>
+          <w:sz w:val="24"/>
+          <w:szCs w:val="24"/>
+        </w:rPr>
+        <w:t xml:space="preserve"> of a flash</w:t>
+      </w:r>
+      <w:r>
+        <w:rPr>
+          <w:rFonts w:ascii="Times New Roman" w:hAnsi="Times New Roman" w:cs="Times New Roman"/>
+          <w:sz w:val="24"/>
+          <w:szCs w:val="24"/>
+        </w:rPr>
+        <w:t>, I implemented a</w:t>
+      </w:r>
+      <w:r>
+        <w:rPr>
+          <w:rFonts w:ascii="Times New Roman" w:hAnsi="Times New Roman" w:cs="Times New Roman"/>
+          <w:sz w:val="24"/>
+          <w:szCs w:val="24"/>
+        </w:rPr>
+        <w:t xml:space="preserve"> </w:t>
+      </w:r>
+      <w:r>
+        <w:rPr>
+          <w:rFonts w:ascii="Times New Roman" w:hAnsi="Times New Roman" w:cs="Times New Roman"/>
+          <w:i/>
+          <w:sz w:val="24"/>
+          <w:szCs w:val="24"/>
+        </w:rPr>
+        <w:t>software-based</w:t>
+      </w:r>
+      <w:r>
+        <w:rPr>
+          <w:rFonts w:ascii="Times New Roman" w:hAnsi="Times New Roman" w:cs="Times New Roman"/>
+          <w:sz w:val="24"/>
+          <w:szCs w:val="24"/>
+        </w:rPr>
+        <w:t xml:space="preserve"> post-process</w:t>
+      </w:r>
+      <w:r>
+        <w:rPr>
+          <w:rFonts w:ascii="Times New Roman" w:hAnsi="Times New Roman" w:cs="Times New Roman"/>
+          <w:sz w:val="24"/>
+          <w:szCs w:val="24"/>
+        </w:rPr>
+        <w:t>ing method</w:t>
+      </w:r>
+      <w:r>
+        <w:rPr>
+          <w:rFonts w:ascii="Times New Roman" w:hAnsi="Times New Roman" w:cs="Times New Roman"/>
+          <w:sz w:val="24"/>
+          <w:szCs w:val="24"/>
+        </w:rPr>
+        <w:t xml:space="preserve"> </w:t>
+      </w:r>
+      <w:r>
+        <w:rPr>
+          <w:rFonts w:ascii="Times New Roman" w:hAnsi="Times New Roman" w:cs="Times New Roman"/>
+          <w:sz w:val="24"/>
+          <w:szCs w:val="24"/>
+        </w:rPr>
+        <w:t xml:space="preserve">to detect and correct red eyes in digital images. To work correctly, the method implies the manual selection of the user of the region of interest with the eyes </w:t>
+      </w:r>
+      <w:proofErr w:type="spellStart"/>
+      <w:r>
+        <w:rPr>
+          <w:rFonts w:ascii="Times New Roman" w:hAnsi="Times New Roman" w:cs="Times New Roman"/>
+          <w:sz w:val="24"/>
+          <w:szCs w:val="24"/>
+        </w:rPr>
+        <w:t>centered</w:t>
+      </w:r>
+      <w:proofErr w:type="spellEnd"/>
+      <w:r>
+        <w:rPr>
+          <w:rFonts w:ascii="Times New Roman" w:hAnsi="Times New Roman" w:cs="Times New Roman"/>
+          <w:sz w:val="24"/>
+          <w:szCs w:val="24"/>
+        </w:rPr>
+        <w:t xml:space="preserve"> within the area, and the solution consists of detection: </w:t>
+      </w:r>
+      <w:r>
+        <w:rPr>
+          <w:rFonts w:ascii="Times New Roman" w:hAnsi="Times New Roman" w:cs="Times New Roman"/>
+          <w:sz w:val="24"/>
+          <w:szCs w:val="24"/>
+        </w:rPr>
+        <w:t>discovering the red regions and then selecting from those areas the two circles closest to the middle of the chosen area</w:t>
+      </w:r>
+      <w:r>
+        <w:rPr>
+          <w:rFonts w:ascii="Times New Roman" w:hAnsi="Times New Roman" w:cs="Times New Roman"/>
+          <w:sz w:val="24"/>
+          <w:szCs w:val="24"/>
+        </w:rPr>
+        <w:t>;</w:t>
+      </w:r>
+      <w:r>
+        <w:rPr>
+          <w:rFonts w:ascii="Times New Roman" w:hAnsi="Times New Roman" w:cs="Times New Roman"/>
+          <w:sz w:val="24"/>
+          <w:szCs w:val="24"/>
+        </w:rPr>
+        <w:t xml:space="preserve"> and then red eye correction: adding an additional border for ensuring that all the red part of the eye is considered and then gradually desaturating the red value of the regions of interest to </w:t>
+      </w:r>
+      <w:r>
+        <w:rPr>
+          <w:rFonts w:ascii="Times New Roman" w:hAnsi="Times New Roman" w:cs="Times New Roman"/>
+          <w:sz w:val="24"/>
+          <w:szCs w:val="24"/>
+        </w:rPr>
+        <w:t>create</w:t>
+      </w:r>
+      <w:bookmarkStart w:id="0" w:name="_GoBack"/>
+      <w:bookmarkEnd w:id="0"/>
+      <w:r>
+        <w:rPr>
+          <w:rFonts w:ascii="Times New Roman" w:hAnsi="Times New Roman" w:cs="Times New Roman"/>
+          <w:sz w:val="24"/>
+          <w:szCs w:val="24"/>
+        </w:rPr>
+        <w:t xml:space="preserve"> a natural effect.</w:t>
+      </w:r>
+    </w:p>
+    <w:p>
+      <w:pPr>
+        <w:jc w:val="both"/>
+        <w:rPr>
+          <w:rFonts w:ascii="Times New Roman" w:hAnsi="Times New Roman" w:cs="Times New Roman"/>
+          <w:sz w:val="24"/>
+          <w:szCs w:val="24"/>
+        </w:rPr>
+      </w:pPr>
+      <w:r>
+        <w:rPr>
+          <w:rFonts w:ascii="Times New Roman" w:hAnsi="Times New Roman" w:cs="Times New Roman"/>
+          <w:sz w:val="24"/>
+          <w:szCs w:val="24"/>
+        </w:rPr>
+        <w:t xml:space="preserve">  Further improvements can be considered for this approach:</w:t>
+      </w:r>
+    </w:p>
+    <w:p>
+      <w:pPr>
+        <w:jc w:val="both"/>
+        <w:rPr>
+          <w:rFonts w:ascii="Times New Roman" w:hAnsi="Times New Roman" w:cs="Times New Roman"/>
+          <w:sz w:val="24"/>
+          <w:szCs w:val="24"/>
+        </w:rPr>
+      </w:pPr>
+      <w:r>
+        <w:rPr>
+          <w:rFonts w:ascii="Times New Roman" w:hAnsi="Times New Roman" w:cs="Times New Roman"/>
+          <w:sz w:val="24"/>
+          <w:szCs w:val="24"/>
+        </w:rPr>
+        <w:t xml:space="preserve">  1. </w:t>
+      </w:r>
+      <w:proofErr w:type="gramStart"/>
+      <w:r>
+        <w:rPr>
+          <w:rFonts w:ascii="Times New Roman" w:hAnsi="Times New Roman" w:cs="Times New Roman"/>
+          <w:sz w:val="24"/>
+          <w:szCs w:val="24"/>
+        </w:rPr>
+        <w:t>detection</w:t>
+      </w:r>
+      <w:proofErr w:type="gramEnd"/>
+      <w:r>
+        <w:rPr>
+          <w:rFonts w:ascii="Times New Roman" w:hAnsi="Times New Roman" w:cs="Times New Roman"/>
+          <w:sz w:val="24"/>
+          <w:szCs w:val="24"/>
+        </w:rPr>
+        <w:t xml:space="preserve"> of multiple pairs of red eyes in images with multiple faces</w:t>
+      </w:r>
+    </w:p>
+    <w:p>
+      <w:pPr>
+        <w:jc w:val="both"/>
+        <w:rPr>
+          <w:rFonts w:ascii="Times New Roman" w:hAnsi="Times New Roman" w:cs="Times New Roman"/>
+          <w:sz w:val="24"/>
+          <w:szCs w:val="24"/>
+        </w:rPr>
+      </w:pPr>
+      <w:r>
+        <w:rPr>
+          <w:rFonts w:ascii="Times New Roman" w:hAnsi="Times New Roman" w:cs="Times New Roman"/>
+          <w:sz w:val="24"/>
+          <w:szCs w:val="24"/>
+        </w:rPr>
+        <w:t xml:space="preserve">  2. </w:t>
+      </w:r>
+      <w:proofErr w:type="gramStart"/>
+      <w:r>
+        <w:rPr>
+          <w:rFonts w:ascii="Times New Roman" w:hAnsi="Times New Roman" w:cs="Times New Roman"/>
+          <w:sz w:val="24"/>
+          <w:szCs w:val="24"/>
+        </w:rPr>
+        <w:t>detection</w:t>
+      </w:r>
+      <w:proofErr w:type="gramEnd"/>
+      <w:r>
+        <w:rPr>
+          <w:rFonts w:ascii="Times New Roman" w:hAnsi="Times New Roman" w:cs="Times New Roman"/>
+          <w:sz w:val="24"/>
+          <w:szCs w:val="24"/>
+        </w:rPr>
+        <w:t xml:space="preserve"> of the red eyes regardless of how the selection of the region of interest is made (the eyes are not in the </w:t>
+      </w:r>
+      <w:proofErr w:type="spellStart"/>
+      <w:r>
+        <w:rPr>
+          <w:rFonts w:ascii="Times New Roman" w:hAnsi="Times New Roman" w:cs="Times New Roman"/>
+          <w:sz w:val="24"/>
+          <w:szCs w:val="24"/>
+        </w:rPr>
+        <w:t>center</w:t>
+      </w:r>
+      <w:proofErr w:type="spellEnd"/>
+      <w:r>
+        <w:rPr>
+          <w:rFonts w:ascii="Times New Roman" w:hAnsi="Times New Roman" w:cs="Times New Roman"/>
+          <w:sz w:val="24"/>
+          <w:szCs w:val="24"/>
+        </w:rPr>
+        <w:t xml:space="preserve"> of the chosen area)</w:t>
+      </w:r>
+    </w:p>
+    <w:p>
+      <w:pPr>
+        <w:jc w:val="both"/>
+        <w:rPr>
+          <w:rFonts w:ascii="Times New Roman" w:hAnsi="Times New Roman" w:cs="Times New Roman"/>
+          <w:sz w:val="24"/>
+          <w:szCs w:val="24"/>
+        </w:rPr>
+      </w:pPr>
+      <w:r>
+        <w:rPr>
+          <w:rFonts w:ascii="Times New Roman" w:hAnsi="Times New Roman" w:cs="Times New Roman"/>
+          <w:sz w:val="24"/>
+          <w:szCs w:val="24"/>
+        </w:rPr>
+        <w:t xml:space="preserve">  3. </w:t>
+      </w:r>
+      <w:r>
+        <w:rPr>
+          <w:rFonts w:ascii="Times New Roman" w:hAnsi="Times New Roman" w:cs="Times New Roman"/>
+          <w:sz w:val="24"/>
+          <w:szCs w:val="24"/>
+        </w:rPr>
+        <w:t>detection of the red eyes regardless of how blurry/noisy/small the image is</w:t>
+      </w:r>
+    </w:p>
+    <w:p>
+      <w:pPr>
+        <w:jc w:val="both"/>
+        <w:rPr>
+          <w:rFonts w:ascii="Times New Roman" w:hAnsi="Times New Roman" w:cs="Times New Roman"/>
+          <w:sz w:val="24"/>
+          <w:szCs w:val="24"/>
+        </w:rPr>
+      </w:pPr>
+      <w:r>
+        <w:rPr>
+          <w:rFonts w:ascii="Times New Roman" w:hAnsi="Times New Roman" w:cs="Times New Roman"/>
+          <w:sz w:val="24"/>
+          <w:szCs w:val="24"/>
+        </w:rPr>
+        <w:t xml:space="preserve">  4. </w:t>
+      </w:r>
+      <w:proofErr w:type="gramStart"/>
+      <w:r>
+        <w:rPr>
+          <w:rFonts w:ascii="Times New Roman" w:hAnsi="Times New Roman" w:cs="Times New Roman"/>
+          <w:sz w:val="24"/>
+          <w:szCs w:val="24"/>
+        </w:rPr>
+        <w:t>natural</w:t>
+      </w:r>
+      <w:proofErr w:type="gramEnd"/>
+      <w:r>
+        <w:rPr>
+          <w:rFonts w:ascii="Times New Roman" w:hAnsi="Times New Roman" w:cs="Times New Roman"/>
+          <w:sz w:val="24"/>
+          <w:szCs w:val="24"/>
+        </w:rPr>
+        <w:t xml:space="preserve"> correction of pupils that don’t have an uniform colour (for example they reflect the blood vessels of the eye)</w:t>
+      </w:r>
+    </w:p>
+    <w:p>
+      <w:pPr>
+        <w:jc w:val="both"/>
+        <w:rPr>
+          <w:rFonts w:ascii="Times New Roman" w:hAnsi="Times New Roman" w:cs="Times New Roman"/>
+          <w:sz w:val="24"/>
+          <w:szCs w:val="24"/>
+        </w:rPr>
+      </w:pPr>
+    </w:p>
+    <w:p>
+      <w:pPr>
+        <w:jc w:val="both"/>
+        <w:rPr>
+          <w:rFonts w:ascii="Times New Roman" w:hAnsi="Times New Roman" w:cs="Times New Roman"/>
+          <w:sz w:val="24"/>
+          <w:szCs w:val="24"/>
+        </w:rPr>
+      </w:pPr>
+    </w:p>
+    <w:p>
+      <w:pPr>
+        <w:autoSpaceDE w:val="0"/>
+        <w:autoSpaceDN w:val="0"/>
+        <w:adjustRightInd w:val="0"/>
+        <w:spacing w:after="0" w:line="240" w:lineRule="auto"/>
+        <w:jc w:val="center"/>
+        <w:rPr>
+          <w:rFonts w:ascii="Times New Roman" w:hAnsi="Times New Roman" w:cs="Times New Roman"/>
+          <w:b/>
+          <w:sz w:val="36"/>
+          <w:szCs w:val="36"/>
+        </w:rPr>
+      </w:pPr>
+      <w:r>
+        <w:rPr>
+          <w:rFonts w:ascii="Times New Roman" w:hAnsi="Times New Roman" w:cs="Times New Roman"/>
+          <w:b/>
+          <w:sz w:val="36"/>
+          <w:szCs w:val="36"/>
+        </w:rPr>
+        <w:t xml:space="preserve">6. </w:t>
+      </w:r>
+      <w:r>
+        <w:rPr>
+          <w:rFonts w:ascii="Times New Roman" w:hAnsi="Times New Roman" w:cs="Times New Roman"/>
+          <w:b/>
+          <w:sz w:val="36"/>
+          <w:szCs w:val="36"/>
+        </w:rPr>
         <w:t>References</w:t>
       </w:r>
     </w:p>

</xml_diff>